<commit_message>
Test completos, empiezo por el final
</commit_message>
<xml_diff>
--- a/DP-D011/Acceptance test.docx
+++ b/DP-D011/Acceptance test.docx
@@ -400,13 +400,8 @@
               <w:cnfStyle w:val="000000100000" w:firstRow="0" w:lastRow="0" w:firstColumn="0" w:lastColumn="0" w:oddVBand="0" w:evenVBand="0" w:oddHBand="1" w:evenHBand="0" w:firstRowFirstColumn="0" w:firstRowLastColumn="0" w:lastRowFirstColumn="0" w:lastRowLastColumn="0"/>
             </w:pPr>
             <w:r>
-              <w:t>,</w:t>
-            </w:r>
-            <w:proofErr w:type="spellStart"/>
-            <w:r>
-              <w:t>Ruben</w:t>
-            </w:r>
-            <w:proofErr w:type="spellEnd"/>
+              <w:t>,Ruben</w:t>
+            </w:r>
           </w:p>
           <w:p>
             <w:pPr>
@@ -749,7 +744,6 @@
           <w:docPartUnique/>
         </w:docPartObj>
       </w:sdtPr>
-      <w:sdtEndPr/>
       <w:sdtContent>
         <w:p>
           <w:pPr>
@@ -9581,13 +9575,7 @@
               <w:rPr>
                 <w:rStyle w:val="Textoennegrita"/>
               </w:rPr>
-              <w:t>Test &lt;005</w:t>
-            </w:r>
-            <w:r>
-              <w:rPr>
-                <w:rStyle w:val="Textoennegrita"/>
-              </w:rPr>
-              <w:t>-007</w:t>
+              <w:t>Test &lt;005-007</w:t>
             </w:r>
             <w:r>
               <w:rPr>
@@ -9643,10 +9631,7 @@
               <w:cnfStyle w:val="000000100000" w:firstRow="0" w:lastRow="0" w:firstColumn="0" w:lastColumn="0" w:oddVBand="0" w:evenVBand="0" w:oddHBand="1" w:evenHBand="0" w:firstRowFirstColumn="0" w:firstRowLastColumn="0" w:lastRowFirstColumn="0" w:lastRowLastColumn="0"/>
             </w:pPr>
             <w:r>
-              <w:t xml:space="preserve">Modificar buscador: </w:t>
-            </w:r>
-            <w:r>
-              <w:t xml:space="preserve">Modificamos el buscador con un </w:t>
+              <w:t xml:space="preserve">Modificar buscador: Modificamos el buscador con un </w:t>
             </w:r>
             <w:proofErr w:type="spellStart"/>
             <w:r>
@@ -9662,10 +9647,7 @@
             </w:r>
             <w:proofErr w:type="spellEnd"/>
             <w:r>
-              <w:t>.</w:t>
-            </w:r>
-            <w:r>
-              <w:t xml:space="preserve"> </w:t>
+              <w:t xml:space="preserve">. </w:t>
             </w:r>
           </w:p>
         </w:tc>
@@ -9711,10 +9693,7 @@
               <w:cnfStyle w:val="000000000000" w:firstRow="0" w:lastRow="0" w:firstColumn="0" w:lastColumn="0" w:oddVBand="0" w:evenVBand="0" w:oddHBand="0" w:evenHBand="0" w:firstRowFirstColumn="0" w:firstRowLastColumn="0" w:lastRowFirstColumn="0" w:lastRowLastColumn="0"/>
             </w:pPr>
             <w:r>
-              <w:t xml:space="preserve">El sistema </w:t>
-            </w:r>
-            <w:r>
-              <w:t xml:space="preserve">no debe de guardar correctamente el buscador de ese </w:t>
+              <w:t xml:space="preserve">El sistema no debe de guardar correctamente el buscador de ese </w:t>
             </w:r>
             <w:proofErr w:type="spellStart"/>
             <w:r>
@@ -9821,14 +9800,12 @@
       <w:r>
         <w:br w:type="page"/>
       </w:r>
-      <w:bookmarkStart w:id="6" w:name="_GoBack"/>
-      <w:bookmarkEnd w:id="6"/>
     </w:p>
     <w:p>
       <w:pPr>
         <w:pStyle w:val="Ttulo1"/>
       </w:pPr>
-      <w:bookmarkStart w:id="7" w:name="_Toc481508259"/>
+      <w:bookmarkStart w:id="6" w:name="_Toc481508259"/>
       <w:r>
         <w:lastRenderedPageBreak/>
         <w:t xml:space="preserve">Caso de uso 006 Dar </w:t>
@@ -9853,7 +9830,7 @@
       <w:r>
         <w:t>chorbi</w:t>
       </w:r>
-      <w:bookmarkEnd w:id="7"/>
+      <w:bookmarkEnd w:id="6"/>
       <w:proofErr w:type="spellEnd"/>
     </w:p>
     <w:p>
@@ -10975,7 +10952,7 @@
       <w:pPr>
         <w:pStyle w:val="Ttulo1"/>
       </w:pPr>
-      <w:bookmarkStart w:id="8" w:name="_Toc481508260"/>
+      <w:bookmarkStart w:id="7" w:name="_Toc481508260"/>
       <w:r>
         <w:lastRenderedPageBreak/>
         <w:t xml:space="preserve">Caso de uso 007 </w:t>
@@ -10986,7 +10963,7 @@
       <w:r>
         <w:t xml:space="preserve"> un evento</w:t>
       </w:r>
-      <w:bookmarkEnd w:id="8"/>
+      <w:bookmarkEnd w:id="7"/>
     </w:p>
     <w:p>
       <w:pPr>
@@ -13213,7 +13190,7 @@
       <w:pPr>
         <w:pStyle w:val="Ttulo1"/>
       </w:pPr>
-      <w:bookmarkStart w:id="9" w:name="_Toc481508261"/>
+      <w:bookmarkStart w:id="8" w:name="_Toc481508261"/>
       <w:r>
         <w:lastRenderedPageBreak/>
         <w:t xml:space="preserve">Caso de uso 008 Gestionar </w:t>
@@ -13222,7 +13199,7 @@
       <w:r>
         <w:t>chirps</w:t>
       </w:r>
-      <w:bookmarkEnd w:id="9"/>
+      <w:bookmarkEnd w:id="8"/>
       <w:proofErr w:type="spellEnd"/>
     </w:p>
     <w:p/>
@@ -16065,12 +16042,12 @@
       <w:pPr>
         <w:pStyle w:val="Ttulo1"/>
       </w:pPr>
-      <w:bookmarkStart w:id="10" w:name="_Toc481508262"/>
+      <w:bookmarkStart w:id="9" w:name="_Toc481508262"/>
       <w:r>
         <w:lastRenderedPageBreak/>
         <w:t>Caso de uso 009 Mandar broadcast</w:t>
       </w:r>
-      <w:bookmarkEnd w:id="10"/>
+      <w:bookmarkEnd w:id="9"/>
     </w:p>
     <w:p>
       <w:pPr>
@@ -16823,7 +16800,7 @@
       <w:pPr>
         <w:pStyle w:val="Ttulo1"/>
       </w:pPr>
-      <w:bookmarkStart w:id="11" w:name="_Toc481508263"/>
+      <w:bookmarkStart w:id="10" w:name="_Toc481508263"/>
       <w:r>
         <w:lastRenderedPageBreak/>
         <w:t>Caso de uso 0</w:t>
@@ -16834,7 +16811,7 @@
       <w:r>
         <w:t xml:space="preserve"> Gestionar banners</w:t>
       </w:r>
-      <w:bookmarkEnd w:id="11"/>
+      <w:bookmarkEnd w:id="10"/>
     </w:p>
     <w:p/>
     <w:p>
@@ -16950,6 +16927,937 @@
       </w:pPr>
       <w:r>
         <w:t>Una vez rellenado el formulario se le dará a la opción de guardar y podrá ver dicho banner en la lista de banners.</w:t>
+      </w:r>
+    </w:p>
+    <w:p>
+      <w:pPr>
+        <w:pStyle w:val="Subttulo"/>
+      </w:pPr>
+      <w:proofErr w:type="spellStart"/>
+      <w:r>
+        <w:t>Tests</w:t>
+      </w:r>
+      <w:proofErr w:type="spellEnd"/>
+    </w:p>
+    <w:tbl>
+      <w:tblPr>
+        <w:tblStyle w:val="Cuadrculavistosa-nfasis1"/>
+        <w:tblW w:w="0" w:type="auto"/>
+        <w:tblLook w:val="04A0" w:firstRow="1" w:lastRow="0" w:firstColumn="1" w:lastColumn="0" w:noHBand="0" w:noVBand="1"/>
+      </w:tblPr>
+      <w:tblGrid>
+        <w:gridCol w:w="1337"/>
+        <w:gridCol w:w="7905"/>
+      </w:tblGrid>
+      <w:tr>
+        <w:trPr>
+          <w:cnfStyle w:val="100000000000" w:firstRow="1" w:lastRow="0" w:firstColumn="0" w:lastColumn="0" w:oddVBand="0" w:evenVBand="0" w:oddHBand="0" w:evenHBand="0" w:firstRowFirstColumn="0" w:firstRowLastColumn="0" w:lastRowFirstColumn="0" w:lastRowLastColumn="0"/>
+        </w:trPr>
+        <w:tc>
+          <w:tcPr>
+            <w:cnfStyle w:val="001000000000" w:firstRow="0" w:lastRow="0" w:firstColumn="1" w:lastColumn="0" w:oddVBand="0" w:evenVBand="0" w:oddHBand="0" w:evenHBand="0" w:firstRowFirstColumn="0" w:firstRowLastColumn="0" w:lastRowFirstColumn="0" w:lastRowLastColumn="0"/>
+            <w:tcW w:w="9242" w:type="dxa"/>
+            <w:gridSpan w:val="2"/>
+            <w:tcBorders>
+              <w:top w:val="nil"/>
+              <w:bottom w:val="single" w:sz="4" w:space="0" w:color="FFFFFF" w:themeColor="background1"/>
+            </w:tcBorders>
+            <w:shd w:val="clear" w:color="auto" w:fill="1F497D" w:themeFill="text2"/>
+          </w:tcPr>
+          <w:p>
+            <w:pPr>
+              <w:rPr>
+                <w:rStyle w:val="Textoennegrita"/>
+              </w:rPr>
+            </w:pPr>
+            <w:r>
+              <w:rPr>
+                <w:rStyle w:val="Textoennegrita"/>
+              </w:rPr>
+              <w:t>Test &lt;0</w:t>
+            </w:r>
+            <w:r>
+              <w:rPr>
+                <w:rStyle w:val="Textoennegrita"/>
+              </w:rPr>
+              <w:t>10</w:t>
+            </w:r>
+            <w:r>
+              <w:rPr>
+                <w:rStyle w:val="Textoennegrita"/>
+              </w:rPr>
+              <w:t>-001</w:t>
+            </w:r>
+            <w:r>
+              <w:rPr>
+                <w:rStyle w:val="Textoennegrita"/>
+              </w:rPr>
+              <w:t xml:space="preserve">&gt; </w:t>
+            </w:r>
+          </w:p>
+        </w:tc>
+      </w:tr>
+      <w:tr>
+        <w:trPr>
+          <w:cnfStyle w:val="000000100000" w:firstRow="0" w:lastRow="0" w:firstColumn="0" w:lastColumn="0" w:oddVBand="0" w:evenVBand="0" w:oddHBand="1" w:evenHBand="0" w:firstRowFirstColumn="0" w:firstRowLastColumn="0" w:lastRowFirstColumn="0" w:lastRowLastColumn="0"/>
+        </w:trPr>
+        <w:tc>
+          <w:tcPr>
+            <w:cnfStyle w:val="001000000000" w:firstRow="0" w:lastRow="0" w:firstColumn="1" w:lastColumn="0" w:oddVBand="0" w:evenVBand="0" w:oddHBand="0" w:evenHBand="0" w:firstRowFirstColumn="0" w:firstRowLastColumn="0" w:lastRowFirstColumn="0" w:lastRowLastColumn="0"/>
+            <w:tcW w:w="1526" w:type="dxa"/>
+            <w:tcBorders>
+              <w:top w:val="single" w:sz="4" w:space="0" w:color="FFFFFF" w:themeColor="background1"/>
+              <w:bottom w:val="single" w:sz="4" w:space="0" w:color="FFFFFF" w:themeColor="background1"/>
+            </w:tcBorders>
+            <w:shd w:val="clear" w:color="auto" w:fill="1F497D" w:themeFill="text2"/>
+          </w:tcPr>
+          <w:p>
+            <w:pPr>
+              <w:rPr>
+                <w:rStyle w:val="Textoennegrita"/>
+              </w:rPr>
+            </w:pPr>
+            <w:proofErr w:type="spellStart"/>
+            <w:r>
+              <w:rPr>
+                <w:rStyle w:val="Textoennegrita"/>
+              </w:rPr>
+              <w:t>Description</w:t>
+            </w:r>
+            <w:proofErr w:type="spellEnd"/>
+          </w:p>
+        </w:tc>
+        <w:tc>
+          <w:tcPr>
+            <w:tcW w:w="7716" w:type="dxa"/>
+            <w:tcBorders>
+              <w:top w:val="single" w:sz="4" w:space="0" w:color="FFFFFF" w:themeColor="background1"/>
+              <w:bottom w:val="single" w:sz="4" w:space="0" w:color="FFFFFF" w:themeColor="background1"/>
+            </w:tcBorders>
+            <w:shd w:val="clear" w:color="auto" w:fill="DBE5F1" w:themeFill="accent1" w:themeFillTint="33"/>
+          </w:tcPr>
+          <w:p>
+            <w:pPr>
+              <w:pStyle w:val="Notes"/>
+              <w:cnfStyle w:val="000000100000" w:firstRow="0" w:lastRow="0" w:firstColumn="0" w:lastColumn="0" w:oddVBand="0" w:evenVBand="0" w:oddHBand="1" w:evenHBand="0" w:firstRowFirstColumn="0" w:firstRowLastColumn="0" w:lastRowFirstColumn="0" w:lastRowLastColumn="0"/>
+            </w:pPr>
+            <w:r>
+              <w:t>Añadir un banner</w:t>
+            </w:r>
+          </w:p>
+        </w:tc>
+      </w:tr>
+      <w:tr>
+        <w:tc>
+          <w:tcPr>
+            <w:cnfStyle w:val="001000000000" w:firstRow="0" w:lastRow="0" w:firstColumn="1" w:lastColumn="0" w:oddVBand="0" w:evenVBand="0" w:oddHBand="0" w:evenHBand="0" w:firstRowFirstColumn="0" w:firstRowLastColumn="0" w:lastRowFirstColumn="0" w:lastRowLastColumn="0"/>
+            <w:tcW w:w="1526" w:type="dxa"/>
+            <w:tcBorders>
+              <w:top w:val="single" w:sz="4" w:space="0" w:color="FFFFFF" w:themeColor="background1"/>
+              <w:bottom w:val="single" w:sz="4" w:space="0" w:color="FFFFFF" w:themeColor="background1"/>
+            </w:tcBorders>
+            <w:shd w:val="clear" w:color="auto" w:fill="1F497D" w:themeFill="text2"/>
+          </w:tcPr>
+          <w:p>
+            <w:pPr>
+              <w:rPr>
+                <w:rStyle w:val="Textoennegrita"/>
+              </w:rPr>
+            </w:pPr>
+            <w:proofErr w:type="spellStart"/>
+            <w:r>
+              <w:rPr>
+                <w:rStyle w:val="Textoennegrita"/>
+              </w:rPr>
+              <w:t>Expected</w:t>
+            </w:r>
+            <w:proofErr w:type="spellEnd"/>
+          </w:p>
+        </w:tc>
+        <w:tc>
+          <w:tcPr>
+            <w:tcW w:w="7716" w:type="dxa"/>
+            <w:tcBorders>
+              <w:top w:val="single" w:sz="4" w:space="0" w:color="FFFFFF" w:themeColor="background1"/>
+              <w:bottom w:val="single" w:sz="4" w:space="0" w:color="FFFFFF" w:themeColor="background1"/>
+            </w:tcBorders>
+          </w:tcPr>
+          <w:p>
+            <w:pPr>
+              <w:pStyle w:val="Notes"/>
+              <w:cnfStyle w:val="000000000000" w:firstRow="0" w:lastRow="0" w:firstColumn="0" w:lastColumn="0" w:oddVBand="0" w:evenVBand="0" w:oddHBand="0" w:evenHBand="0" w:firstRowFirstColumn="0" w:firstRowLastColumn="0" w:lastRowFirstColumn="0" w:lastRowLastColumn="0"/>
+            </w:pPr>
+            <w:r>
+              <w:t>El sistema debe de registrar un nuevo banner y redirigirte a la vista de la lista de banners.</w:t>
+            </w:r>
+          </w:p>
+        </w:tc>
+      </w:tr>
+      <w:tr>
+        <w:trPr>
+          <w:cnfStyle w:val="000000100000" w:firstRow="0" w:lastRow="0" w:firstColumn="0" w:lastColumn="0" w:oddVBand="0" w:evenVBand="0" w:oddHBand="1" w:evenHBand="0" w:firstRowFirstColumn="0" w:firstRowLastColumn="0" w:lastRowFirstColumn="0" w:lastRowLastColumn="0"/>
+        </w:trPr>
+        <w:tc>
+          <w:tcPr>
+            <w:cnfStyle w:val="001000000000" w:firstRow="0" w:lastRow="0" w:firstColumn="1" w:lastColumn="0" w:oddVBand="0" w:evenVBand="0" w:oddHBand="0" w:evenHBand="0" w:firstRowFirstColumn="0" w:firstRowLastColumn="0" w:lastRowFirstColumn="0" w:lastRowLastColumn="0"/>
+            <w:tcW w:w="1526" w:type="dxa"/>
+            <w:tcBorders>
+              <w:top w:val="single" w:sz="4" w:space="0" w:color="FFFFFF" w:themeColor="background1"/>
+              <w:bottom w:val="single" w:sz="4" w:space="0" w:color="FFFFFF" w:themeColor="background1"/>
+            </w:tcBorders>
+            <w:shd w:val="clear" w:color="auto" w:fill="1F497D" w:themeFill="text2"/>
+          </w:tcPr>
+          <w:p>
+            <w:pPr>
+              <w:rPr>
+                <w:rStyle w:val="Textoennegrita"/>
+              </w:rPr>
+            </w:pPr>
+            <w:proofErr w:type="spellStart"/>
+            <w:r>
+              <w:rPr>
+                <w:rStyle w:val="Textoennegrita"/>
+              </w:rPr>
+              <w:t>Outcome</w:t>
+            </w:r>
+            <w:proofErr w:type="spellEnd"/>
+          </w:p>
+        </w:tc>
+        <w:tc>
+          <w:tcPr>
+            <w:tcW w:w="7716" w:type="dxa"/>
+            <w:tcBorders>
+              <w:top w:val="single" w:sz="4" w:space="0" w:color="FFFFFF" w:themeColor="background1"/>
+              <w:bottom w:val="single" w:sz="4" w:space="0" w:color="FFFFFF" w:themeColor="background1"/>
+            </w:tcBorders>
+            <w:shd w:val="clear" w:color="auto" w:fill="DBE5F1" w:themeFill="accent1" w:themeFillTint="33"/>
+          </w:tcPr>
+          <w:p>
+            <w:pPr>
+              <w:pStyle w:val="Notes"/>
+              <w:cnfStyle w:val="000000100000" w:firstRow="0" w:lastRow="0" w:firstColumn="0" w:lastColumn="0" w:oddVBand="0" w:evenVBand="0" w:oddHBand="1" w:evenHBand="0" w:firstRowFirstColumn="0" w:firstRowLastColumn="0" w:lastRowFirstColumn="0" w:lastRowLastColumn="0"/>
+            </w:pPr>
+            <w:r>
+              <w:t>La salida no es la esperada. Ya que al registrar un banner en el sistema no redirige a la lista de banners, sino a la pantalla de inicio.</w:t>
+            </w:r>
+          </w:p>
+          <w:p>
+            <w:pPr>
+              <w:pStyle w:val="Notes"/>
+              <w:cnfStyle w:val="000000100000" w:firstRow="0" w:lastRow="0" w:firstColumn="0" w:lastColumn="0" w:oddVBand="0" w:evenVBand="0" w:oddHBand="1" w:evenHBand="0" w:firstRowFirstColumn="0" w:firstRowLastColumn="0" w:lastRowFirstColumn="0" w:lastRowLastColumn="0"/>
+            </w:pPr>
+            <w:r>
+              <w:rPr>
+                <w:noProof/>
+                <w:lang w:eastAsia="es-ES"/>
+              </w:rPr>
+              <w:drawing>
+                <wp:inline distT="0" distB="0" distL="0" distR="0" wp14:anchorId="55C3A159" wp14:editId="39AEC859">
+                  <wp:extent cx="4219575" cy="863739"/>
+                  <wp:effectExtent l="0" t="0" r="0" b="0"/>
+                  <wp:docPr id="19" name="Imagen 19"/>
+                  <wp:cNvGraphicFramePr>
+                    <a:graphicFrameLocks xmlns:a="http://schemas.openxmlformats.org/drawingml/2006/main" noChangeAspect="1"/>
+                  </wp:cNvGraphicFramePr>
+                  <a:graphic xmlns:a="http://schemas.openxmlformats.org/drawingml/2006/main">
+                    <a:graphicData uri="http://schemas.openxmlformats.org/drawingml/2006/picture">
+                      <pic:pic xmlns:pic="http://schemas.openxmlformats.org/drawingml/2006/picture">
+                        <pic:nvPicPr>
+                          <pic:cNvPr id="1" name=""/>
+                          <pic:cNvPicPr/>
+                        </pic:nvPicPr>
+                        <pic:blipFill>
+                          <a:blip r:embed="rId10"/>
+                          <a:stretch>
+                            <a:fillRect/>
+                          </a:stretch>
+                        </pic:blipFill>
+                        <pic:spPr>
+                          <a:xfrm>
+                            <a:off x="0" y="0"/>
+                            <a:ext cx="4275842" cy="875257"/>
+                          </a:xfrm>
+                          <a:prstGeom prst="rect">
+                            <a:avLst/>
+                          </a:prstGeom>
+                        </pic:spPr>
+                      </pic:pic>
+                    </a:graphicData>
+                  </a:graphic>
+                </wp:inline>
+              </w:drawing>
+            </w:r>
+          </w:p>
+          <w:p>
+            <w:pPr>
+              <w:pStyle w:val="Notes"/>
+              <w:cnfStyle w:val="000000100000" w:firstRow="0" w:lastRow="0" w:firstColumn="0" w:lastColumn="0" w:oddVBand="0" w:evenVBand="0" w:oddHBand="1" w:evenHBand="0" w:firstRowFirstColumn="0" w:firstRowLastColumn="0" w:lastRowFirstColumn="0" w:lastRowLastColumn="0"/>
+            </w:pPr>
+          </w:p>
+          <w:p>
+            <w:pPr>
+              <w:pStyle w:val="Notes"/>
+              <w:cnfStyle w:val="000000100000" w:firstRow="0" w:lastRow="0" w:firstColumn="0" w:lastColumn="0" w:oddVBand="0" w:evenVBand="0" w:oddHBand="1" w:evenHBand="0" w:firstRowFirstColumn="0" w:firstRowLastColumn="0" w:lastRowFirstColumn="0" w:lastRowLastColumn="0"/>
+            </w:pPr>
+            <w:r>
+              <w:rPr>
+                <w:noProof/>
+                <w:lang w:eastAsia="es-ES"/>
+              </w:rPr>
+              <w:drawing>
+                <wp:inline distT="0" distB="0" distL="0" distR="0" wp14:anchorId="203A2252" wp14:editId="38D27592">
+                  <wp:extent cx="4222786" cy="1962150"/>
+                  <wp:effectExtent l="0" t="0" r="6350" b="0"/>
+                  <wp:docPr id="20" name="Imagen 20"/>
+                  <wp:cNvGraphicFramePr>
+                    <a:graphicFrameLocks xmlns:a="http://schemas.openxmlformats.org/drawingml/2006/main" noChangeAspect="1"/>
+                  </wp:cNvGraphicFramePr>
+                  <a:graphic xmlns:a="http://schemas.openxmlformats.org/drawingml/2006/main">
+                    <a:graphicData uri="http://schemas.openxmlformats.org/drawingml/2006/picture">
+                      <pic:pic xmlns:pic="http://schemas.openxmlformats.org/drawingml/2006/picture">
+                        <pic:nvPicPr>
+                          <pic:cNvPr id="1" name=""/>
+                          <pic:cNvPicPr/>
+                        </pic:nvPicPr>
+                        <pic:blipFill>
+                          <a:blip r:embed="rId11"/>
+                          <a:stretch>
+                            <a:fillRect/>
+                          </a:stretch>
+                        </pic:blipFill>
+                        <pic:spPr>
+                          <a:xfrm>
+                            <a:off x="0" y="0"/>
+                            <a:ext cx="4234839" cy="1967751"/>
+                          </a:xfrm>
+                          <a:prstGeom prst="rect">
+                            <a:avLst/>
+                          </a:prstGeom>
+                        </pic:spPr>
+                      </pic:pic>
+                    </a:graphicData>
+                  </a:graphic>
+                </wp:inline>
+              </w:drawing>
+            </w:r>
+          </w:p>
+        </w:tc>
+      </w:tr>
+      <w:tr>
+        <w:tc>
+          <w:tcPr>
+            <w:cnfStyle w:val="001000000000" w:firstRow="0" w:lastRow="0" w:firstColumn="1" w:lastColumn="0" w:oddVBand="0" w:evenVBand="0" w:oddHBand="0" w:evenHBand="0" w:firstRowFirstColumn="0" w:firstRowLastColumn="0" w:lastRowFirstColumn="0" w:lastRowLastColumn="0"/>
+            <w:tcW w:w="1526" w:type="dxa"/>
+            <w:tcBorders>
+              <w:top w:val="single" w:sz="4" w:space="0" w:color="FFFFFF" w:themeColor="background1"/>
+              <w:bottom w:val="nil"/>
+            </w:tcBorders>
+            <w:shd w:val="clear" w:color="auto" w:fill="1F497D" w:themeFill="text2"/>
+          </w:tcPr>
+          <w:p>
+            <w:pPr>
+              <w:rPr>
+                <w:rStyle w:val="Textoennegrita"/>
+              </w:rPr>
+            </w:pPr>
+            <w:r>
+              <w:rPr>
+                <w:rStyle w:val="Textoennegrita"/>
+              </w:rPr>
+              <w:t>Notes</w:t>
+            </w:r>
+          </w:p>
+        </w:tc>
+        <w:tc>
+          <w:tcPr>
+            <w:tcW w:w="7716" w:type="dxa"/>
+            <w:tcBorders>
+              <w:top w:val="single" w:sz="4" w:space="0" w:color="FFFFFF" w:themeColor="background1"/>
+              <w:bottom w:val="nil"/>
+            </w:tcBorders>
+          </w:tcPr>
+          <w:p>
+            <w:pPr>
+              <w:pStyle w:val="Notes"/>
+              <w:cnfStyle w:val="000000000000" w:firstRow="0" w:lastRow="0" w:firstColumn="0" w:lastColumn="0" w:oddVBand="0" w:evenVBand="0" w:oddHBand="0" w:evenHBand="0" w:firstRowFirstColumn="0" w:firstRowLastColumn="0" w:lastRowFirstColumn="0" w:lastRowLastColumn="0"/>
+            </w:pPr>
+            <w:r>
+              <w:t>- En español no está traducido el mensaje para añadir banners.</w:t>
+            </w:r>
+          </w:p>
+          <w:p>
+            <w:pPr>
+              <w:pStyle w:val="Notes"/>
+              <w:cnfStyle w:val="000000000000" w:firstRow="0" w:lastRow="0" w:firstColumn="0" w:lastColumn="0" w:oddVBand="0" w:evenVBand="0" w:oddHBand="0" w:evenHBand="0" w:firstRowFirstColumn="0" w:firstRowLastColumn="0" w:lastRowFirstColumn="0" w:lastRowLastColumn="0"/>
+            </w:pPr>
+            <w:r>
+              <w:rPr>
+                <w:noProof/>
+                <w:lang w:eastAsia="es-ES"/>
+              </w:rPr>
+              <w:lastRenderedPageBreak/>
+              <w:drawing>
+                <wp:inline distT="0" distB="0" distL="0" distR="0" wp14:anchorId="4B8EEECB" wp14:editId="456BB3DE">
+                  <wp:extent cx="4883128" cy="942975"/>
+                  <wp:effectExtent l="0" t="0" r="0" b="0"/>
+                  <wp:docPr id="14" name="Imagen 14"/>
+                  <wp:cNvGraphicFramePr>
+                    <a:graphicFrameLocks xmlns:a="http://schemas.openxmlformats.org/drawingml/2006/main" noChangeAspect="1"/>
+                  </wp:cNvGraphicFramePr>
+                  <a:graphic xmlns:a="http://schemas.openxmlformats.org/drawingml/2006/main">
+                    <a:graphicData uri="http://schemas.openxmlformats.org/drawingml/2006/picture">
+                      <pic:pic xmlns:pic="http://schemas.openxmlformats.org/drawingml/2006/picture">
+                        <pic:nvPicPr>
+                          <pic:cNvPr id="1" name=""/>
+                          <pic:cNvPicPr/>
+                        </pic:nvPicPr>
+                        <pic:blipFill>
+                          <a:blip r:embed="rId12"/>
+                          <a:stretch>
+                            <a:fillRect/>
+                          </a:stretch>
+                        </pic:blipFill>
+                        <pic:spPr>
+                          <a:xfrm>
+                            <a:off x="0" y="0"/>
+                            <a:ext cx="4927088" cy="951464"/>
+                          </a:xfrm>
+                          <a:prstGeom prst="rect">
+                            <a:avLst/>
+                          </a:prstGeom>
+                        </pic:spPr>
+                      </pic:pic>
+                    </a:graphicData>
+                  </a:graphic>
+                </wp:inline>
+              </w:drawing>
+            </w:r>
+          </w:p>
+          <w:p>
+            <w:pPr>
+              <w:pStyle w:val="Notes"/>
+              <w:cnfStyle w:val="000000000000" w:firstRow="0" w:lastRow="0" w:firstColumn="0" w:lastColumn="0" w:oddVBand="0" w:evenVBand="0" w:oddHBand="0" w:evenHBand="0" w:firstRowFirstColumn="0" w:firstRowLastColumn="0" w:lastRowFirstColumn="0" w:lastRowLastColumn="0"/>
+            </w:pPr>
+            <w:r>
+              <w:t>- En el formulario para añadir un banner aparece el título de editar banner</w:t>
+            </w:r>
+          </w:p>
+          <w:p>
+            <w:pPr>
+              <w:pStyle w:val="Notes"/>
+              <w:cnfStyle w:val="000000000000" w:firstRow="0" w:lastRow="0" w:firstColumn="0" w:lastColumn="0" w:oddVBand="0" w:evenVBand="0" w:oddHBand="0" w:evenHBand="0" w:firstRowFirstColumn="0" w:firstRowLastColumn="0" w:lastRowFirstColumn="0" w:lastRowLastColumn="0"/>
+            </w:pPr>
+            <w:r>
+              <w:rPr>
+                <w:noProof/>
+                <w:lang w:eastAsia="es-ES"/>
+              </w:rPr>
+              <w:drawing>
+                <wp:inline distT="0" distB="0" distL="0" distR="0" wp14:anchorId="23B28A8E" wp14:editId="542EC1A2">
+                  <wp:extent cx="4882515" cy="999441"/>
+                  <wp:effectExtent l="0" t="0" r="0" b="0"/>
+                  <wp:docPr id="18" name="Imagen 18"/>
+                  <wp:cNvGraphicFramePr>
+                    <a:graphicFrameLocks xmlns:a="http://schemas.openxmlformats.org/drawingml/2006/main" noChangeAspect="1"/>
+                  </wp:cNvGraphicFramePr>
+                  <a:graphic xmlns:a="http://schemas.openxmlformats.org/drawingml/2006/main">
+                    <a:graphicData uri="http://schemas.openxmlformats.org/drawingml/2006/picture">
+                      <pic:pic xmlns:pic="http://schemas.openxmlformats.org/drawingml/2006/picture">
+                        <pic:nvPicPr>
+                          <pic:cNvPr id="1" name=""/>
+                          <pic:cNvPicPr/>
+                        </pic:nvPicPr>
+                        <pic:blipFill>
+                          <a:blip r:embed="rId10"/>
+                          <a:stretch>
+                            <a:fillRect/>
+                          </a:stretch>
+                        </pic:blipFill>
+                        <pic:spPr>
+                          <a:xfrm>
+                            <a:off x="0" y="0"/>
+                            <a:ext cx="4969250" cy="1017195"/>
+                          </a:xfrm>
+                          <a:prstGeom prst="rect">
+                            <a:avLst/>
+                          </a:prstGeom>
+                        </pic:spPr>
+                      </pic:pic>
+                    </a:graphicData>
+                  </a:graphic>
+                </wp:inline>
+              </w:drawing>
+            </w:r>
+          </w:p>
+        </w:tc>
+      </w:tr>
+    </w:tbl>
+    <w:p/>
+    <w:tbl>
+      <w:tblPr>
+        <w:tblStyle w:val="Cuadrculavistosa-nfasis1"/>
+        <w:tblW w:w="0" w:type="auto"/>
+        <w:tblLook w:val="04A0" w:firstRow="1" w:lastRow="0" w:firstColumn="1" w:lastColumn="0" w:noHBand="0" w:noVBand="1"/>
+      </w:tblPr>
+      <w:tblGrid>
+        <w:gridCol w:w="1526"/>
+        <w:gridCol w:w="7716"/>
+      </w:tblGrid>
+      <w:tr>
+        <w:trPr>
+          <w:cnfStyle w:val="100000000000" w:firstRow="1" w:lastRow="0" w:firstColumn="0" w:lastColumn="0" w:oddVBand="0" w:evenVBand="0" w:oddHBand="0" w:evenHBand="0" w:firstRowFirstColumn="0" w:firstRowLastColumn="0" w:lastRowFirstColumn="0" w:lastRowLastColumn="0"/>
+        </w:trPr>
+        <w:tc>
+          <w:tcPr>
+            <w:cnfStyle w:val="001000000000" w:firstRow="0" w:lastRow="0" w:firstColumn="1" w:lastColumn="0" w:oddVBand="0" w:evenVBand="0" w:oddHBand="0" w:evenHBand="0" w:firstRowFirstColumn="0" w:firstRowLastColumn="0" w:lastRowFirstColumn="0" w:lastRowLastColumn="0"/>
+            <w:tcW w:w="9242" w:type="dxa"/>
+            <w:gridSpan w:val="2"/>
+            <w:tcBorders>
+              <w:top w:val="nil"/>
+              <w:bottom w:val="single" w:sz="4" w:space="0" w:color="FFFFFF" w:themeColor="background1"/>
+            </w:tcBorders>
+            <w:shd w:val="clear" w:color="auto" w:fill="1F497D" w:themeFill="text2"/>
+          </w:tcPr>
+          <w:p>
+            <w:pPr>
+              <w:rPr>
+                <w:rStyle w:val="Textoennegrita"/>
+              </w:rPr>
+            </w:pPr>
+            <w:r>
+              <w:rPr>
+                <w:rStyle w:val="Textoennegrita"/>
+              </w:rPr>
+              <w:t>Test &lt;0</w:t>
+            </w:r>
+            <w:r>
+              <w:rPr>
+                <w:rStyle w:val="Textoennegrita"/>
+              </w:rPr>
+              <w:t>10</w:t>
+            </w:r>
+            <w:r>
+              <w:rPr>
+                <w:rStyle w:val="Textoennegrita"/>
+              </w:rPr>
+              <w:t>-002</w:t>
+            </w:r>
+            <w:r>
+              <w:rPr>
+                <w:rStyle w:val="Textoennegrita"/>
+              </w:rPr>
+              <w:t xml:space="preserve">&gt; </w:t>
+            </w:r>
+          </w:p>
+        </w:tc>
+      </w:tr>
+      <w:tr>
+        <w:trPr>
+          <w:cnfStyle w:val="000000100000" w:firstRow="0" w:lastRow="0" w:firstColumn="0" w:lastColumn="0" w:oddVBand="0" w:evenVBand="0" w:oddHBand="1" w:evenHBand="0" w:firstRowFirstColumn="0" w:firstRowLastColumn="0" w:lastRowFirstColumn="0" w:lastRowLastColumn="0"/>
+        </w:trPr>
+        <w:tc>
+          <w:tcPr>
+            <w:cnfStyle w:val="001000000000" w:firstRow="0" w:lastRow="0" w:firstColumn="1" w:lastColumn="0" w:oddVBand="0" w:evenVBand="0" w:oddHBand="0" w:evenHBand="0" w:firstRowFirstColumn="0" w:firstRowLastColumn="0" w:lastRowFirstColumn="0" w:lastRowLastColumn="0"/>
+            <w:tcW w:w="1526" w:type="dxa"/>
+            <w:tcBorders>
+              <w:top w:val="single" w:sz="4" w:space="0" w:color="FFFFFF" w:themeColor="background1"/>
+              <w:bottom w:val="single" w:sz="4" w:space="0" w:color="FFFFFF" w:themeColor="background1"/>
+            </w:tcBorders>
+            <w:shd w:val="clear" w:color="auto" w:fill="1F497D" w:themeFill="text2"/>
+          </w:tcPr>
+          <w:p>
+            <w:pPr>
+              <w:rPr>
+                <w:rStyle w:val="Textoennegrita"/>
+              </w:rPr>
+            </w:pPr>
+            <w:proofErr w:type="spellStart"/>
+            <w:r>
+              <w:rPr>
+                <w:rStyle w:val="Textoennegrita"/>
+              </w:rPr>
+              <w:t>Description</w:t>
+            </w:r>
+            <w:proofErr w:type="spellEnd"/>
+          </w:p>
+        </w:tc>
+        <w:tc>
+          <w:tcPr>
+            <w:tcW w:w="7716" w:type="dxa"/>
+            <w:tcBorders>
+              <w:top w:val="single" w:sz="4" w:space="0" w:color="FFFFFF" w:themeColor="background1"/>
+              <w:bottom w:val="single" w:sz="4" w:space="0" w:color="FFFFFF" w:themeColor="background1"/>
+            </w:tcBorders>
+            <w:shd w:val="clear" w:color="auto" w:fill="DBE5F1" w:themeFill="accent1" w:themeFillTint="33"/>
+          </w:tcPr>
+          <w:p>
+            <w:pPr>
+              <w:pStyle w:val="Notes"/>
+              <w:cnfStyle w:val="000000100000" w:firstRow="0" w:lastRow="0" w:firstColumn="0" w:lastColumn="0" w:oddVBand="0" w:evenVBand="0" w:oddHBand="1" w:evenHBand="0" w:firstRowFirstColumn="0" w:firstRowLastColumn="0" w:lastRowFirstColumn="0" w:lastRowLastColumn="0"/>
+            </w:pPr>
+            <w:r>
+              <w:t>Añadir</w:t>
+            </w:r>
+            <w:r>
+              <w:t xml:space="preserve"> un </w:t>
+            </w:r>
+            <w:r>
+              <w:t>banner</w:t>
+            </w:r>
+            <w:r>
+              <w:t>: Dejamos todos los campos vacíos</w:t>
+            </w:r>
+          </w:p>
+        </w:tc>
+      </w:tr>
+      <w:tr>
+        <w:tc>
+          <w:tcPr>
+            <w:cnfStyle w:val="001000000000" w:firstRow="0" w:lastRow="0" w:firstColumn="1" w:lastColumn="0" w:oddVBand="0" w:evenVBand="0" w:oddHBand="0" w:evenHBand="0" w:firstRowFirstColumn="0" w:firstRowLastColumn="0" w:lastRowFirstColumn="0" w:lastRowLastColumn="0"/>
+            <w:tcW w:w="1526" w:type="dxa"/>
+            <w:tcBorders>
+              <w:top w:val="single" w:sz="4" w:space="0" w:color="FFFFFF" w:themeColor="background1"/>
+              <w:bottom w:val="single" w:sz="4" w:space="0" w:color="FFFFFF" w:themeColor="background1"/>
+            </w:tcBorders>
+            <w:shd w:val="clear" w:color="auto" w:fill="1F497D" w:themeFill="text2"/>
+          </w:tcPr>
+          <w:p>
+            <w:pPr>
+              <w:rPr>
+                <w:rStyle w:val="Textoennegrita"/>
+              </w:rPr>
+            </w:pPr>
+            <w:proofErr w:type="spellStart"/>
+            <w:r>
+              <w:rPr>
+                <w:rStyle w:val="Textoennegrita"/>
+              </w:rPr>
+              <w:t>Expected</w:t>
+            </w:r>
+            <w:proofErr w:type="spellEnd"/>
+          </w:p>
+        </w:tc>
+        <w:tc>
+          <w:tcPr>
+            <w:tcW w:w="7716" w:type="dxa"/>
+            <w:tcBorders>
+              <w:top w:val="single" w:sz="4" w:space="0" w:color="FFFFFF" w:themeColor="background1"/>
+              <w:bottom w:val="single" w:sz="4" w:space="0" w:color="FFFFFF" w:themeColor="background1"/>
+            </w:tcBorders>
+          </w:tcPr>
+          <w:p>
+            <w:pPr>
+              <w:pStyle w:val="Notes"/>
+              <w:cnfStyle w:val="000000000000" w:firstRow="0" w:lastRow="0" w:firstColumn="0" w:lastColumn="0" w:oddVBand="0" w:evenVBand="0" w:oddHBand="0" w:evenHBand="0" w:firstRowFirstColumn="0" w:firstRowLastColumn="0" w:lastRowFirstColumn="0" w:lastRowLastColumn="0"/>
+            </w:pPr>
+            <w:r>
+              <w:t xml:space="preserve">El sistema no debe de registrar el </w:t>
+            </w:r>
+            <w:r>
+              <w:t>banner</w:t>
+            </w:r>
+            <w:r>
+              <w:t>.</w:t>
+            </w:r>
+          </w:p>
+        </w:tc>
+      </w:tr>
+      <w:tr>
+        <w:trPr>
+          <w:cnfStyle w:val="000000100000" w:firstRow="0" w:lastRow="0" w:firstColumn="0" w:lastColumn="0" w:oddVBand="0" w:evenVBand="0" w:oddHBand="1" w:evenHBand="0" w:firstRowFirstColumn="0" w:firstRowLastColumn="0" w:lastRowFirstColumn="0" w:lastRowLastColumn="0"/>
+        </w:trPr>
+        <w:tc>
+          <w:tcPr>
+            <w:cnfStyle w:val="001000000000" w:firstRow="0" w:lastRow="0" w:firstColumn="1" w:lastColumn="0" w:oddVBand="0" w:evenVBand="0" w:oddHBand="0" w:evenHBand="0" w:firstRowFirstColumn="0" w:firstRowLastColumn="0" w:lastRowFirstColumn="0" w:lastRowLastColumn="0"/>
+            <w:tcW w:w="1526" w:type="dxa"/>
+            <w:tcBorders>
+              <w:top w:val="single" w:sz="4" w:space="0" w:color="FFFFFF" w:themeColor="background1"/>
+              <w:bottom w:val="single" w:sz="4" w:space="0" w:color="FFFFFF" w:themeColor="background1"/>
+            </w:tcBorders>
+            <w:shd w:val="clear" w:color="auto" w:fill="1F497D" w:themeFill="text2"/>
+          </w:tcPr>
+          <w:p>
+            <w:pPr>
+              <w:rPr>
+                <w:rStyle w:val="Textoennegrita"/>
+              </w:rPr>
+            </w:pPr>
+            <w:proofErr w:type="spellStart"/>
+            <w:r>
+              <w:rPr>
+                <w:rStyle w:val="Textoennegrita"/>
+              </w:rPr>
+              <w:t>Outcome</w:t>
+            </w:r>
+            <w:proofErr w:type="spellEnd"/>
+          </w:p>
+        </w:tc>
+        <w:tc>
+          <w:tcPr>
+            <w:tcW w:w="7716" w:type="dxa"/>
+            <w:tcBorders>
+              <w:top w:val="single" w:sz="4" w:space="0" w:color="FFFFFF" w:themeColor="background1"/>
+              <w:bottom w:val="single" w:sz="4" w:space="0" w:color="FFFFFF" w:themeColor="background1"/>
+            </w:tcBorders>
+            <w:shd w:val="clear" w:color="auto" w:fill="DBE5F1" w:themeFill="accent1" w:themeFillTint="33"/>
+          </w:tcPr>
+          <w:p>
+            <w:pPr>
+              <w:pStyle w:val="Notes"/>
+              <w:cnfStyle w:val="000000100000" w:firstRow="0" w:lastRow="0" w:firstColumn="0" w:lastColumn="0" w:oddVBand="0" w:evenVBand="0" w:oddHBand="1" w:evenHBand="0" w:firstRowFirstColumn="0" w:firstRowLastColumn="0" w:lastRowFirstColumn="0" w:lastRowLastColumn="0"/>
+            </w:pPr>
+            <w:r>
+              <w:t>La salida es la esperada.</w:t>
+            </w:r>
+          </w:p>
+          <w:p>
+            <w:pPr>
+              <w:pStyle w:val="Notes"/>
+              <w:cnfStyle w:val="000000100000" w:firstRow="0" w:lastRow="0" w:firstColumn="0" w:lastColumn="0" w:oddVBand="0" w:evenVBand="0" w:oddHBand="1" w:evenHBand="0" w:firstRowFirstColumn="0" w:firstRowLastColumn="0" w:lastRowFirstColumn="0" w:lastRowLastColumn="0"/>
+            </w:pPr>
+            <w:r>
+              <w:rPr>
+                <w:noProof/>
+                <w:lang w:eastAsia="es-ES"/>
+              </w:rPr>
+              <w:drawing>
+                <wp:inline distT="0" distB="0" distL="0" distR="0" wp14:anchorId="60937B4E" wp14:editId="1C91BCC7">
+                  <wp:extent cx="4714875" cy="1104900"/>
+                  <wp:effectExtent l="0" t="0" r="9525" b="0"/>
+                  <wp:docPr id="21" name="Imagen 21"/>
+                  <wp:cNvGraphicFramePr>
+                    <a:graphicFrameLocks xmlns:a="http://schemas.openxmlformats.org/drawingml/2006/main" noChangeAspect="1"/>
+                  </wp:cNvGraphicFramePr>
+                  <a:graphic xmlns:a="http://schemas.openxmlformats.org/drawingml/2006/main">
+                    <a:graphicData uri="http://schemas.openxmlformats.org/drawingml/2006/picture">
+                      <pic:pic xmlns:pic="http://schemas.openxmlformats.org/drawingml/2006/picture">
+                        <pic:nvPicPr>
+                          <pic:cNvPr id="1" name=""/>
+                          <pic:cNvPicPr/>
+                        </pic:nvPicPr>
+                        <pic:blipFill>
+                          <a:blip r:embed="rId13"/>
+                          <a:stretch>
+                            <a:fillRect/>
+                          </a:stretch>
+                        </pic:blipFill>
+                        <pic:spPr>
+                          <a:xfrm>
+                            <a:off x="0" y="0"/>
+                            <a:ext cx="4714875" cy="1104900"/>
+                          </a:xfrm>
+                          <a:prstGeom prst="rect">
+                            <a:avLst/>
+                          </a:prstGeom>
+                        </pic:spPr>
+                      </pic:pic>
+                    </a:graphicData>
+                  </a:graphic>
+                </wp:inline>
+              </w:drawing>
+            </w:r>
+          </w:p>
+        </w:tc>
+      </w:tr>
+      <w:tr>
+        <w:tc>
+          <w:tcPr>
+            <w:cnfStyle w:val="001000000000" w:firstRow="0" w:lastRow="0" w:firstColumn="1" w:lastColumn="0" w:oddVBand="0" w:evenVBand="0" w:oddHBand="0" w:evenHBand="0" w:firstRowFirstColumn="0" w:firstRowLastColumn="0" w:lastRowFirstColumn="0" w:lastRowLastColumn="0"/>
+            <w:tcW w:w="1526" w:type="dxa"/>
+            <w:tcBorders>
+              <w:top w:val="single" w:sz="4" w:space="0" w:color="FFFFFF" w:themeColor="background1"/>
+              <w:bottom w:val="nil"/>
+            </w:tcBorders>
+            <w:shd w:val="clear" w:color="auto" w:fill="1F497D" w:themeFill="text2"/>
+          </w:tcPr>
+          <w:p>
+            <w:pPr>
+              <w:rPr>
+                <w:rStyle w:val="Textoennegrita"/>
+              </w:rPr>
+            </w:pPr>
+            <w:r>
+              <w:rPr>
+                <w:rStyle w:val="Textoennegrita"/>
+              </w:rPr>
+              <w:t>Notes</w:t>
+            </w:r>
+          </w:p>
+        </w:tc>
+        <w:tc>
+          <w:tcPr>
+            <w:tcW w:w="7716" w:type="dxa"/>
+            <w:tcBorders>
+              <w:top w:val="single" w:sz="4" w:space="0" w:color="FFFFFF" w:themeColor="background1"/>
+              <w:bottom w:val="nil"/>
+            </w:tcBorders>
+          </w:tcPr>
+          <w:p>
+            <w:pPr>
+              <w:pStyle w:val="Notes"/>
+              <w:cnfStyle w:val="000000000000" w:firstRow="0" w:lastRow="0" w:firstColumn="0" w:lastColumn="0" w:oddVBand="0" w:evenVBand="0" w:oddHBand="0" w:evenHBand="0" w:firstRowFirstColumn="0" w:firstRowLastColumn="0" w:lastRowFirstColumn="0" w:lastRowLastColumn="0"/>
+            </w:pPr>
+          </w:p>
+        </w:tc>
+      </w:tr>
+    </w:tbl>
+    <w:p/>
+    <w:p/>
+    <w:p/>
+    <w:p/>
+    <w:p/>
+    <w:p/>
+    <w:p/>
+    <w:p/>
+    <w:p/>
+    <w:p>
+      <w:pPr>
+        <w:rPr>
+          <w:rFonts w:asciiTheme="majorHAnsi" w:eastAsiaTheme="majorEastAsia" w:hAnsiTheme="majorHAnsi" w:cstheme="majorBidi"/>
+          <w:i/>
+          <w:iCs/>
+          <w:color w:val="4F81BD" w:themeColor="accent1"/>
+          <w:spacing w:val="15"/>
+          <w:sz w:val="24"/>
+          <w:szCs w:val="24"/>
+        </w:rPr>
+      </w:pPr>
+      <w:r>
+        <w:br w:type="page"/>
+      </w:r>
+    </w:p>
+    <w:p>
+      <w:pPr>
+        <w:pStyle w:val="Subttulo"/>
+      </w:pPr>
+      <w:r>
+        <w:lastRenderedPageBreak/>
+        <w:t>Descripción</w:t>
+      </w:r>
+    </w:p>
+    <w:p>
+      <w:pPr>
+        <w:pStyle w:val="Notes"/>
+        <w:jc w:val="both"/>
+        <w:rPr>
+          <w:i w:val="0"/>
+        </w:rPr>
+      </w:pPr>
+      <w:r>
+        <w:rPr>
+          <w:i w:val="0"/>
+        </w:rPr>
+        <w:t xml:space="preserve">Un usuario autenticado </w:t>
+      </w:r>
+      <w:r>
+        <w:rPr>
+          <w:i w:val="0"/>
+        </w:rPr>
+        <w:t xml:space="preserve">como </w:t>
+      </w:r>
+      <w:proofErr w:type="spellStart"/>
+      <w:r>
+        <w:rPr>
+          <w:i w:val="0"/>
+        </w:rPr>
+        <w:t>admin</w:t>
+      </w:r>
+      <w:proofErr w:type="spellEnd"/>
+      <w:r>
+        <w:rPr>
+          <w:i w:val="0"/>
+        </w:rPr>
+        <w:t xml:space="preserve"> </w:t>
+      </w:r>
+      <w:r>
+        <w:rPr>
+          <w:i w:val="0"/>
+        </w:rPr>
+        <w:t xml:space="preserve">debe ser capaz de </w:t>
+      </w:r>
+      <w:r>
+        <w:rPr>
+          <w:i w:val="0"/>
+        </w:rPr>
+        <w:t>editar</w:t>
+      </w:r>
+      <w:r>
+        <w:rPr>
+          <w:i w:val="0"/>
+        </w:rPr>
+        <w:t xml:space="preserve"> un </w:t>
+      </w:r>
+      <w:r>
+        <w:rPr>
+          <w:i w:val="0"/>
+        </w:rPr>
+        <w:t>banner</w:t>
+      </w:r>
+      <w:r>
+        <w:rPr>
+          <w:i w:val="0"/>
+        </w:rPr>
+        <w:t>.</w:t>
+      </w:r>
+    </w:p>
+    <w:p>
+      <w:pPr>
+        <w:pStyle w:val="Subttulo"/>
+        <w:jc w:val="both"/>
+      </w:pPr>
+      <w:r>
+        <w:t>Acceso</w:t>
+      </w:r>
+    </w:p>
+    <w:p>
+      <w:pPr>
+        <w:pStyle w:val="Notes"/>
+        <w:jc w:val="both"/>
+      </w:pPr>
+      <w:r>
+        <w:t xml:space="preserve">Primero debemos de loguearnos en el sistema, para ello daremos </w:t>
+      </w:r>
+      <w:proofErr w:type="spellStart"/>
+      <w:r>
+        <w:t>click</w:t>
+      </w:r>
+      <w:proofErr w:type="spellEnd"/>
+      <w:r>
+        <w:t xml:space="preserve"> sobre “</w:t>
+      </w:r>
+      <w:proofErr w:type="spellStart"/>
+      <w:r>
+        <w:t>Login</w:t>
+      </w:r>
+      <w:proofErr w:type="spellEnd"/>
+      <w:r>
+        <w:t>” y posteriormente introduciremos el nombre de usuario y contraseña.</w:t>
+      </w:r>
+    </w:p>
+    <w:p>
+      <w:pPr>
+        <w:pStyle w:val="Notes"/>
+        <w:jc w:val="both"/>
+      </w:pPr>
+      <w:r>
+        <w:t xml:space="preserve">Una vez que el usuario se ha autenticado como </w:t>
+      </w:r>
+      <w:proofErr w:type="spellStart"/>
+      <w:r>
+        <w:t>admin</w:t>
+      </w:r>
+      <w:proofErr w:type="spellEnd"/>
+      <w:r>
+        <w:t>, debe de darle al menú desplegable de “Administrador” y posteriormente a “Banners”. Una vez en esta vista, pulsaremos en la opción “editar” y accederemos a un formulario.</w:t>
+      </w:r>
+    </w:p>
+    <w:p>
+      <w:pPr>
+        <w:pStyle w:val="Notes"/>
+        <w:jc w:val="both"/>
+      </w:pPr>
+      <w:r>
+        <w:t>Una vez rellenado el formulario se le dará a la opción de guardar y podrá ver el cambio de dicho banner en la lista de banners</w:t>
       </w:r>
     </w:p>
     <w:p>
@@ -17009,7 +17917,7 @@
               <w:rPr>
                 <w:rStyle w:val="Textoennegrita"/>
               </w:rPr>
-              <w:t>-001</w:t>
+              <w:t>-003</w:t>
             </w:r>
             <w:r>
               <w:rPr>
@@ -17065,7 +17973,13 @@
               <w:cnfStyle w:val="000000100000" w:firstRow="0" w:lastRow="0" w:firstColumn="0" w:lastColumn="0" w:oddVBand="0" w:evenVBand="0" w:oddHBand="1" w:evenHBand="0" w:firstRowFirstColumn="0" w:firstRowLastColumn="0" w:lastRowFirstColumn="0" w:lastRowLastColumn="0"/>
             </w:pPr>
             <w:r>
-              <w:t>Añadir un banner</w:t>
+              <w:t>Editar</w:t>
+            </w:r>
+            <w:r>
+              <w:t xml:space="preserve"> un </w:t>
+            </w:r>
+            <w:r>
+              <w:t>banner</w:t>
             </w:r>
           </w:p>
         </w:tc>
@@ -17111,7 +18025,19 @@
               <w:cnfStyle w:val="000000000000" w:firstRow="0" w:lastRow="0" w:firstColumn="0" w:lastColumn="0" w:oddVBand="0" w:evenVBand="0" w:oddHBand="0" w:evenHBand="0" w:firstRowFirstColumn="0" w:firstRowLastColumn="0" w:lastRowFirstColumn="0" w:lastRowLastColumn="0"/>
             </w:pPr>
             <w:r>
-              <w:t>El sistema debe de registrar un nuevo banner y redirigirte a la vista de la lista de banners.</w:t>
+              <w:t xml:space="preserve">El sistema debe de registrar un nuevo </w:t>
+            </w:r>
+            <w:r>
+              <w:t>banner</w:t>
+            </w:r>
+            <w:r>
+              <w:t xml:space="preserve"> y redirigirte a la vista de la lista de </w:t>
+            </w:r>
+            <w:r>
+              <w:t>banners</w:t>
+            </w:r>
+            <w:r>
+              <w:t>.</w:t>
             </w:r>
           </w:p>
         </w:tc>
@@ -17160,6 +18086,109 @@
               <w:pStyle w:val="Notes"/>
               <w:cnfStyle w:val="000000100000" w:firstRow="0" w:lastRow="0" w:firstColumn="0" w:lastColumn="0" w:oddVBand="0" w:evenVBand="0" w:oddHBand="1" w:evenHBand="0" w:firstRowFirstColumn="0" w:firstRowLastColumn="0" w:lastRowFirstColumn="0" w:lastRowLastColumn="0"/>
             </w:pPr>
+            <w:r>
+              <w:t>La salida no es la esperada. Ya que al modificar el banner redirige a la página inicial.</w:t>
+            </w:r>
+          </w:p>
+          <w:p>
+            <w:pPr>
+              <w:pStyle w:val="Notes"/>
+              <w:cnfStyle w:val="000000100000" w:firstRow="0" w:lastRow="0" w:firstColumn="0" w:lastColumn="0" w:oddVBand="0" w:evenVBand="0" w:oddHBand="1" w:evenHBand="0" w:firstRowFirstColumn="0" w:firstRowLastColumn="0" w:lastRowFirstColumn="0" w:lastRowLastColumn="0"/>
+            </w:pPr>
+            <w:r>
+              <w:rPr>
+                <w:noProof/>
+                <w:lang w:eastAsia="es-ES"/>
+              </w:rPr>
+              <w:drawing>
+                <wp:inline distT="0" distB="0" distL="0" distR="0" wp14:anchorId="51A37D4A" wp14:editId="12C7415C">
+                  <wp:extent cx="2762250" cy="1047750"/>
+                  <wp:effectExtent l="0" t="0" r="0" b="0"/>
+                  <wp:docPr id="16" name="Imagen 16"/>
+                  <wp:cNvGraphicFramePr>
+                    <a:graphicFrameLocks xmlns:a="http://schemas.openxmlformats.org/drawingml/2006/main" noChangeAspect="1"/>
+                  </wp:cNvGraphicFramePr>
+                  <a:graphic xmlns:a="http://schemas.openxmlformats.org/drawingml/2006/main">
+                    <a:graphicData uri="http://schemas.openxmlformats.org/drawingml/2006/picture">
+                      <pic:pic xmlns:pic="http://schemas.openxmlformats.org/drawingml/2006/picture">
+                        <pic:nvPicPr>
+                          <pic:cNvPr id="1" name=""/>
+                          <pic:cNvPicPr/>
+                        </pic:nvPicPr>
+                        <pic:blipFill>
+                          <a:blip r:embed="rId14"/>
+                          <a:stretch>
+                            <a:fillRect/>
+                          </a:stretch>
+                        </pic:blipFill>
+                        <pic:spPr>
+                          <a:xfrm>
+                            <a:off x="0" y="0"/>
+                            <a:ext cx="2762250" cy="1047750"/>
+                          </a:xfrm>
+                          <a:prstGeom prst="rect">
+                            <a:avLst/>
+                          </a:prstGeom>
+                        </pic:spPr>
+                      </pic:pic>
+                    </a:graphicData>
+                  </a:graphic>
+                </wp:inline>
+              </w:drawing>
+            </w:r>
+          </w:p>
+          <w:p>
+            <w:pPr>
+              <w:pStyle w:val="Notes"/>
+              <w:cnfStyle w:val="000000100000" w:firstRow="0" w:lastRow="0" w:firstColumn="0" w:lastColumn="0" w:oddVBand="0" w:evenVBand="0" w:oddHBand="1" w:evenHBand="0" w:firstRowFirstColumn="0" w:firstRowLastColumn="0" w:lastRowFirstColumn="0" w:lastRowLastColumn="0"/>
+            </w:pPr>
+          </w:p>
+          <w:p>
+            <w:pPr>
+              <w:pStyle w:val="Notes"/>
+              <w:cnfStyle w:val="000000100000" w:firstRow="0" w:lastRow="0" w:firstColumn="0" w:lastColumn="0" w:oddVBand="0" w:evenVBand="0" w:oddHBand="1" w:evenHBand="0" w:firstRowFirstColumn="0" w:firstRowLastColumn="0" w:lastRowFirstColumn="0" w:lastRowLastColumn="0"/>
+            </w:pPr>
+            <w:r>
+              <w:rPr>
+                <w:noProof/>
+                <w:lang w:eastAsia="es-ES"/>
+              </w:rPr>
+              <w:drawing>
+                <wp:inline distT="0" distB="0" distL="0" distR="0" wp14:anchorId="1BD89AA9" wp14:editId="1BE633AA">
+                  <wp:extent cx="4168159" cy="2266950"/>
+                  <wp:effectExtent l="0" t="0" r="3810" b="0"/>
+                  <wp:docPr id="17" name="Imagen 17"/>
+                  <wp:cNvGraphicFramePr>
+                    <a:graphicFrameLocks xmlns:a="http://schemas.openxmlformats.org/drawingml/2006/main" noChangeAspect="1"/>
+                  </wp:cNvGraphicFramePr>
+                  <a:graphic xmlns:a="http://schemas.openxmlformats.org/drawingml/2006/main">
+                    <a:graphicData uri="http://schemas.openxmlformats.org/drawingml/2006/picture">
+                      <pic:pic xmlns:pic="http://schemas.openxmlformats.org/drawingml/2006/picture">
+                        <pic:nvPicPr>
+                          <pic:cNvPr id="1" name=""/>
+                          <pic:cNvPicPr/>
+                        </pic:nvPicPr>
+                        <pic:blipFill>
+                          <a:blip r:embed="rId15"/>
+                          <a:stretch>
+                            <a:fillRect/>
+                          </a:stretch>
+                        </pic:blipFill>
+                        <pic:spPr>
+                          <a:xfrm>
+                            <a:off x="0" y="0"/>
+                            <a:ext cx="4184208" cy="2275679"/>
+                          </a:xfrm>
+                          <a:prstGeom prst="rect">
+                            <a:avLst/>
+                          </a:prstGeom>
+                        </pic:spPr>
+                      </pic:pic>
+                    </a:graphicData>
+                  </a:graphic>
+                </wp:inline>
+              </w:drawing>
+            </w:r>
           </w:p>
         </w:tc>
       </w:tr>
@@ -17253,7 +18282,7 @@
               <w:rPr>
                 <w:rStyle w:val="Textoennegrita"/>
               </w:rPr>
-              <w:t>-002</w:t>
+              <w:t>-004</w:t>
             </w:r>
             <w:r>
               <w:rPr>
@@ -17309,13 +18338,7 @@
               <w:cnfStyle w:val="000000100000" w:firstRow="0" w:lastRow="0" w:firstColumn="0" w:lastColumn="0" w:oddVBand="0" w:evenVBand="0" w:oddHBand="1" w:evenHBand="0" w:firstRowFirstColumn="0" w:firstRowLastColumn="0" w:lastRowFirstColumn="0" w:lastRowLastColumn="0"/>
             </w:pPr>
             <w:r>
-              <w:t>Añadir</w:t>
-            </w:r>
-            <w:r>
-              <w:t xml:space="preserve"> un </w:t>
-            </w:r>
-            <w:r>
-              <w:t>banner</w:t>
+              <w:t>Editar un banner</w:t>
             </w:r>
             <w:r>
               <w:t>: Dejamos todos los campos vacíos</w:t>
@@ -17400,6 +18423,7 @@
               <w:rPr>
                 <w:rStyle w:val="Textoennegrita"/>
               </w:rPr>
+              <w:lastRenderedPageBreak/>
               <w:t>Outcome</w:t>
             </w:r>
             <w:proofErr w:type="spellEnd"/>
@@ -17419,673 +18443,56 @@
               <w:pStyle w:val="Notes"/>
               <w:cnfStyle w:val="000000100000" w:firstRow="0" w:lastRow="0" w:firstColumn="0" w:lastColumn="0" w:oddVBand="0" w:evenVBand="0" w:oddHBand="1" w:evenHBand="0" w:firstRowFirstColumn="0" w:firstRowLastColumn="0" w:lastRowFirstColumn="0" w:lastRowLastColumn="0"/>
             </w:pPr>
-          </w:p>
-        </w:tc>
-      </w:tr>
-      <w:tr>
-        <w:tc>
-          <w:tcPr>
-            <w:cnfStyle w:val="001000000000" w:firstRow="0" w:lastRow="0" w:firstColumn="1" w:lastColumn="0" w:oddVBand="0" w:evenVBand="0" w:oddHBand="0" w:evenHBand="0" w:firstRowFirstColumn="0" w:firstRowLastColumn="0" w:lastRowFirstColumn="0" w:lastRowLastColumn="0"/>
-            <w:tcW w:w="1526" w:type="dxa"/>
-            <w:tcBorders>
-              <w:top w:val="single" w:sz="4" w:space="0" w:color="FFFFFF" w:themeColor="background1"/>
-              <w:bottom w:val="nil"/>
-            </w:tcBorders>
-            <w:shd w:val="clear" w:color="auto" w:fill="1F497D" w:themeFill="text2"/>
-          </w:tcPr>
-          <w:p>
-            <w:pPr>
-              <w:rPr>
-                <w:rStyle w:val="Textoennegrita"/>
-              </w:rPr>
-            </w:pPr>
-            <w:r>
-              <w:rPr>
-                <w:rStyle w:val="Textoennegrita"/>
-              </w:rPr>
-              <w:t>Notes</w:t>
-            </w:r>
-          </w:p>
-        </w:tc>
-        <w:tc>
-          <w:tcPr>
-            <w:tcW w:w="7716" w:type="dxa"/>
-            <w:tcBorders>
-              <w:top w:val="single" w:sz="4" w:space="0" w:color="FFFFFF" w:themeColor="background1"/>
-              <w:bottom w:val="nil"/>
-            </w:tcBorders>
-          </w:tcPr>
-          <w:p>
-            <w:pPr>
-              <w:pStyle w:val="Notes"/>
-              <w:cnfStyle w:val="000000000000" w:firstRow="0" w:lastRow="0" w:firstColumn="0" w:lastColumn="0" w:oddVBand="0" w:evenVBand="0" w:oddHBand="0" w:evenHBand="0" w:firstRowFirstColumn="0" w:firstRowLastColumn="0" w:lastRowFirstColumn="0" w:lastRowLastColumn="0"/>
-            </w:pPr>
-          </w:p>
-        </w:tc>
-      </w:tr>
-    </w:tbl>
-    <w:p/>
-    <w:p/>
-    <w:p/>
-    <w:p/>
-    <w:p/>
-    <w:p/>
-    <w:p/>
-    <w:p/>
-    <w:p/>
-    <w:p>
-      <w:pPr>
-        <w:pStyle w:val="Subttulo"/>
-      </w:pPr>
-      <w:r>
-        <w:lastRenderedPageBreak/>
-        <w:t>Descripción</w:t>
-      </w:r>
-    </w:p>
-    <w:p>
-      <w:pPr>
-        <w:pStyle w:val="Notes"/>
-        <w:jc w:val="both"/>
-        <w:rPr>
-          <w:i w:val="0"/>
-        </w:rPr>
-      </w:pPr>
-      <w:r>
-        <w:rPr>
-          <w:i w:val="0"/>
-        </w:rPr>
-        <w:t xml:space="preserve">Un usuario autenticado </w:t>
-      </w:r>
-      <w:r>
-        <w:rPr>
-          <w:i w:val="0"/>
-        </w:rPr>
-        <w:t xml:space="preserve">como </w:t>
-      </w:r>
-      <w:proofErr w:type="spellStart"/>
-      <w:r>
-        <w:rPr>
-          <w:i w:val="0"/>
-        </w:rPr>
-        <w:t>admin</w:t>
-      </w:r>
-      <w:proofErr w:type="spellEnd"/>
-      <w:r>
-        <w:rPr>
-          <w:i w:val="0"/>
-        </w:rPr>
-        <w:t xml:space="preserve"> </w:t>
-      </w:r>
-      <w:r>
-        <w:rPr>
-          <w:i w:val="0"/>
-        </w:rPr>
-        <w:t xml:space="preserve">debe ser capaz de </w:t>
-      </w:r>
-      <w:r>
-        <w:rPr>
-          <w:i w:val="0"/>
-        </w:rPr>
-        <w:t>editar</w:t>
-      </w:r>
-      <w:r>
-        <w:rPr>
-          <w:i w:val="0"/>
-        </w:rPr>
-        <w:t xml:space="preserve"> un </w:t>
-      </w:r>
-      <w:r>
-        <w:rPr>
-          <w:i w:val="0"/>
-        </w:rPr>
-        <w:t>banner</w:t>
-      </w:r>
-      <w:r>
-        <w:rPr>
-          <w:i w:val="0"/>
-        </w:rPr>
-        <w:t>.</w:t>
-      </w:r>
-    </w:p>
-    <w:p>
-      <w:pPr>
-        <w:pStyle w:val="Subttulo"/>
-        <w:jc w:val="both"/>
-      </w:pPr>
-      <w:r>
-        <w:t>Acceso</w:t>
-      </w:r>
-    </w:p>
-    <w:p>
-      <w:pPr>
-        <w:pStyle w:val="Notes"/>
-        <w:jc w:val="both"/>
-      </w:pPr>
-      <w:r>
-        <w:t xml:space="preserve">Primero debemos de loguearnos en el sistema, para ello daremos </w:t>
-      </w:r>
-      <w:proofErr w:type="spellStart"/>
-      <w:r>
-        <w:t>click</w:t>
-      </w:r>
-      <w:proofErr w:type="spellEnd"/>
-      <w:r>
-        <w:t xml:space="preserve"> sobre “</w:t>
-      </w:r>
-      <w:proofErr w:type="spellStart"/>
-      <w:r>
-        <w:t>Login</w:t>
-      </w:r>
-      <w:proofErr w:type="spellEnd"/>
-      <w:r>
-        <w:t>” y posteriormente introduciremos el nombre de usuario y contraseña.</w:t>
-      </w:r>
-    </w:p>
-    <w:p>
-      <w:pPr>
-        <w:pStyle w:val="Notes"/>
-        <w:jc w:val="both"/>
-      </w:pPr>
-      <w:r>
-        <w:t xml:space="preserve">Una vez que el usuario se ha autenticado como </w:t>
-      </w:r>
-      <w:proofErr w:type="spellStart"/>
-      <w:r>
-        <w:t>admin</w:t>
-      </w:r>
-      <w:proofErr w:type="spellEnd"/>
-      <w:r>
-        <w:t>, debe de darle al menú desplegable de “Administrador” y posteriormente a “Banners”. Una vez en esta vista, pulsaremos en la opción “editar” y accederemos a un formulario.</w:t>
-      </w:r>
-    </w:p>
-    <w:p>
-      <w:pPr>
-        <w:pStyle w:val="Notes"/>
-        <w:jc w:val="both"/>
-      </w:pPr>
-      <w:r>
-        <w:t>Una vez rellenado el formulario se le dará a la opción de guardar y podrá ver el cambio de dicho banner en la lista de banners</w:t>
-      </w:r>
-    </w:p>
-    <w:p>
-      <w:pPr>
-        <w:pStyle w:val="Subttulo"/>
-      </w:pPr>
-      <w:proofErr w:type="spellStart"/>
-      <w:r>
-        <w:t>Tests</w:t>
-      </w:r>
-      <w:proofErr w:type="spellEnd"/>
-    </w:p>
-    <w:tbl>
-      <w:tblPr>
-        <w:tblStyle w:val="Cuadrculavistosa-nfasis1"/>
-        <w:tblW w:w="0" w:type="auto"/>
-        <w:tblLook w:val="04A0" w:firstRow="1" w:lastRow="0" w:firstColumn="1" w:lastColumn="0" w:noHBand="0" w:noVBand="1"/>
-      </w:tblPr>
-      <w:tblGrid>
-        <w:gridCol w:w="1526"/>
-        <w:gridCol w:w="7716"/>
-      </w:tblGrid>
-      <w:tr>
-        <w:trPr>
-          <w:cnfStyle w:val="100000000000" w:firstRow="1" w:lastRow="0" w:firstColumn="0" w:lastColumn="0" w:oddVBand="0" w:evenVBand="0" w:oddHBand="0" w:evenHBand="0" w:firstRowFirstColumn="0" w:firstRowLastColumn="0" w:lastRowFirstColumn="0" w:lastRowLastColumn="0"/>
-        </w:trPr>
-        <w:tc>
-          <w:tcPr>
-            <w:cnfStyle w:val="001000000000" w:firstRow="0" w:lastRow="0" w:firstColumn="1" w:lastColumn="0" w:oddVBand="0" w:evenVBand="0" w:oddHBand="0" w:evenHBand="0" w:firstRowFirstColumn="0" w:firstRowLastColumn="0" w:lastRowFirstColumn="0" w:lastRowLastColumn="0"/>
-            <w:tcW w:w="9242" w:type="dxa"/>
-            <w:gridSpan w:val="2"/>
-            <w:tcBorders>
-              <w:top w:val="nil"/>
-              <w:bottom w:val="single" w:sz="4" w:space="0" w:color="FFFFFF" w:themeColor="background1"/>
-            </w:tcBorders>
-            <w:shd w:val="clear" w:color="auto" w:fill="1F497D" w:themeFill="text2"/>
-          </w:tcPr>
-          <w:p>
-            <w:pPr>
-              <w:rPr>
-                <w:rStyle w:val="Textoennegrita"/>
-              </w:rPr>
-            </w:pPr>
-            <w:r>
-              <w:rPr>
-                <w:rStyle w:val="Textoennegrita"/>
-              </w:rPr>
-              <w:t>Test &lt;0</w:t>
-            </w:r>
-            <w:r>
-              <w:rPr>
-                <w:rStyle w:val="Textoennegrita"/>
-              </w:rPr>
-              <w:t>10</w:t>
-            </w:r>
-            <w:r>
-              <w:rPr>
-                <w:rStyle w:val="Textoennegrita"/>
-              </w:rPr>
-              <w:t>-003</w:t>
-            </w:r>
-            <w:r>
-              <w:rPr>
-                <w:rStyle w:val="Textoennegrita"/>
-              </w:rPr>
-              <w:t xml:space="preserve">&gt; </w:t>
-            </w:r>
-          </w:p>
-        </w:tc>
-      </w:tr>
-      <w:tr>
-        <w:trPr>
-          <w:cnfStyle w:val="000000100000" w:firstRow="0" w:lastRow="0" w:firstColumn="0" w:lastColumn="0" w:oddVBand="0" w:evenVBand="0" w:oddHBand="1" w:evenHBand="0" w:firstRowFirstColumn="0" w:firstRowLastColumn="0" w:lastRowFirstColumn="0" w:lastRowLastColumn="0"/>
-        </w:trPr>
-        <w:tc>
-          <w:tcPr>
-            <w:cnfStyle w:val="001000000000" w:firstRow="0" w:lastRow="0" w:firstColumn="1" w:lastColumn="0" w:oddVBand="0" w:evenVBand="0" w:oddHBand="0" w:evenHBand="0" w:firstRowFirstColumn="0" w:firstRowLastColumn="0" w:lastRowFirstColumn="0" w:lastRowLastColumn="0"/>
-            <w:tcW w:w="1526" w:type="dxa"/>
-            <w:tcBorders>
-              <w:top w:val="single" w:sz="4" w:space="0" w:color="FFFFFF" w:themeColor="background1"/>
-              <w:bottom w:val="single" w:sz="4" w:space="0" w:color="FFFFFF" w:themeColor="background1"/>
-            </w:tcBorders>
-            <w:shd w:val="clear" w:color="auto" w:fill="1F497D" w:themeFill="text2"/>
-          </w:tcPr>
-          <w:p>
-            <w:pPr>
-              <w:rPr>
-                <w:rStyle w:val="Textoennegrita"/>
-              </w:rPr>
-            </w:pPr>
-            <w:proofErr w:type="spellStart"/>
-            <w:r>
-              <w:rPr>
-                <w:rStyle w:val="Textoennegrita"/>
-              </w:rPr>
-              <w:t>Description</w:t>
-            </w:r>
-            <w:proofErr w:type="spellEnd"/>
-          </w:p>
-        </w:tc>
-        <w:tc>
-          <w:tcPr>
-            <w:tcW w:w="7716" w:type="dxa"/>
-            <w:tcBorders>
-              <w:top w:val="single" w:sz="4" w:space="0" w:color="FFFFFF" w:themeColor="background1"/>
-              <w:bottom w:val="single" w:sz="4" w:space="0" w:color="FFFFFF" w:themeColor="background1"/>
-            </w:tcBorders>
-            <w:shd w:val="clear" w:color="auto" w:fill="DBE5F1" w:themeFill="accent1" w:themeFillTint="33"/>
-          </w:tcPr>
+            <w:r>
+              <w:t>La salida es la esperada.</w:t>
+            </w:r>
+          </w:p>
           <w:p>
             <w:pPr>
               <w:pStyle w:val="Notes"/>
               <w:cnfStyle w:val="000000100000" w:firstRow="0" w:lastRow="0" w:firstColumn="0" w:lastColumn="0" w:oddVBand="0" w:evenVBand="0" w:oddHBand="1" w:evenHBand="0" w:firstRowFirstColumn="0" w:firstRowLastColumn="0" w:lastRowFirstColumn="0" w:lastRowLastColumn="0"/>
             </w:pPr>
             <w:r>
-              <w:t>Editar</w:t>
-            </w:r>
-            <w:r>
-              <w:t xml:space="preserve"> un </w:t>
-            </w:r>
-            <w:r>
-              <w:t>banner</w:t>
-            </w:r>
-          </w:p>
-        </w:tc>
-      </w:tr>
-      <w:tr>
-        <w:tc>
-          <w:tcPr>
-            <w:cnfStyle w:val="001000000000" w:firstRow="0" w:lastRow="0" w:firstColumn="1" w:lastColumn="0" w:oddVBand="0" w:evenVBand="0" w:oddHBand="0" w:evenHBand="0" w:firstRowFirstColumn="0" w:firstRowLastColumn="0" w:lastRowFirstColumn="0" w:lastRowLastColumn="0"/>
-            <w:tcW w:w="1526" w:type="dxa"/>
-            <w:tcBorders>
-              <w:top w:val="single" w:sz="4" w:space="0" w:color="FFFFFF" w:themeColor="background1"/>
-              <w:bottom w:val="single" w:sz="4" w:space="0" w:color="FFFFFF" w:themeColor="background1"/>
-            </w:tcBorders>
-            <w:shd w:val="clear" w:color="auto" w:fill="1F497D" w:themeFill="text2"/>
-          </w:tcPr>
-          <w:p>
-            <w:pPr>
-              <w:rPr>
-                <w:rStyle w:val="Textoennegrita"/>
-              </w:rPr>
-            </w:pPr>
-            <w:proofErr w:type="spellStart"/>
-            <w:r>
-              <w:rPr>
-                <w:rStyle w:val="Textoennegrita"/>
-              </w:rPr>
-              <w:t>Expected</w:t>
-            </w:r>
-            <w:proofErr w:type="spellEnd"/>
-          </w:p>
-        </w:tc>
-        <w:tc>
-          <w:tcPr>
-            <w:tcW w:w="7716" w:type="dxa"/>
-            <w:tcBorders>
-              <w:top w:val="single" w:sz="4" w:space="0" w:color="FFFFFF" w:themeColor="background1"/>
-              <w:bottom w:val="single" w:sz="4" w:space="0" w:color="FFFFFF" w:themeColor="background1"/>
-            </w:tcBorders>
-          </w:tcPr>
-          <w:p>
-            <w:pPr>
-              <w:pStyle w:val="Notes"/>
-              <w:cnfStyle w:val="000000000000" w:firstRow="0" w:lastRow="0" w:firstColumn="0" w:lastColumn="0" w:oddVBand="0" w:evenVBand="0" w:oddHBand="0" w:evenHBand="0" w:firstRowFirstColumn="0" w:firstRowLastColumn="0" w:lastRowFirstColumn="0" w:lastRowLastColumn="0"/>
-            </w:pPr>
-            <w:r>
-              <w:t xml:space="preserve">El sistema debe de registrar un nuevo </w:t>
-            </w:r>
-            <w:r>
-              <w:t>banner</w:t>
-            </w:r>
-            <w:r>
-              <w:t xml:space="preserve"> y redirigirte a la vista de la lista de </w:t>
-            </w:r>
-            <w:r>
-              <w:t>banners</w:t>
-            </w:r>
-            <w:r>
-              <w:t>.</w:t>
-            </w:r>
-          </w:p>
-        </w:tc>
-      </w:tr>
-      <w:tr>
-        <w:trPr>
-          <w:cnfStyle w:val="000000100000" w:firstRow="0" w:lastRow="0" w:firstColumn="0" w:lastColumn="0" w:oddVBand="0" w:evenVBand="0" w:oddHBand="1" w:evenHBand="0" w:firstRowFirstColumn="0" w:firstRowLastColumn="0" w:lastRowFirstColumn="0" w:lastRowLastColumn="0"/>
-        </w:trPr>
-        <w:tc>
-          <w:tcPr>
-            <w:cnfStyle w:val="001000000000" w:firstRow="0" w:lastRow="0" w:firstColumn="1" w:lastColumn="0" w:oddVBand="0" w:evenVBand="0" w:oddHBand="0" w:evenHBand="0" w:firstRowFirstColumn="0" w:firstRowLastColumn="0" w:lastRowFirstColumn="0" w:lastRowLastColumn="0"/>
-            <w:tcW w:w="1526" w:type="dxa"/>
-            <w:tcBorders>
-              <w:top w:val="single" w:sz="4" w:space="0" w:color="FFFFFF" w:themeColor="background1"/>
-              <w:bottom w:val="single" w:sz="4" w:space="0" w:color="FFFFFF" w:themeColor="background1"/>
-            </w:tcBorders>
-            <w:shd w:val="clear" w:color="auto" w:fill="1F497D" w:themeFill="text2"/>
-          </w:tcPr>
-          <w:p>
-            <w:pPr>
-              <w:rPr>
-                <w:rStyle w:val="Textoennegrita"/>
-              </w:rPr>
-            </w:pPr>
-            <w:proofErr w:type="spellStart"/>
-            <w:r>
-              <w:rPr>
-                <w:rStyle w:val="Textoennegrita"/>
-              </w:rPr>
-              <w:t>Outcome</w:t>
-            </w:r>
-            <w:proofErr w:type="spellEnd"/>
-          </w:p>
-        </w:tc>
-        <w:tc>
-          <w:tcPr>
-            <w:tcW w:w="7716" w:type="dxa"/>
-            <w:tcBorders>
-              <w:top w:val="single" w:sz="4" w:space="0" w:color="FFFFFF" w:themeColor="background1"/>
-              <w:bottom w:val="single" w:sz="4" w:space="0" w:color="FFFFFF" w:themeColor="background1"/>
-            </w:tcBorders>
-            <w:shd w:val="clear" w:color="auto" w:fill="DBE5F1" w:themeFill="accent1" w:themeFillTint="33"/>
-          </w:tcPr>
-          <w:p>
-            <w:pPr>
-              <w:pStyle w:val="Notes"/>
-              <w:cnfStyle w:val="000000100000" w:firstRow="0" w:lastRow="0" w:firstColumn="0" w:lastColumn="0" w:oddVBand="0" w:evenVBand="0" w:oddHBand="1" w:evenHBand="0" w:firstRowFirstColumn="0" w:firstRowLastColumn="0" w:lastRowFirstColumn="0" w:lastRowLastColumn="0"/>
-            </w:pPr>
-          </w:p>
-        </w:tc>
-      </w:tr>
-      <w:tr>
-        <w:tc>
-          <w:tcPr>
-            <w:cnfStyle w:val="001000000000" w:firstRow="0" w:lastRow="0" w:firstColumn="1" w:lastColumn="0" w:oddVBand="0" w:evenVBand="0" w:oddHBand="0" w:evenHBand="0" w:firstRowFirstColumn="0" w:firstRowLastColumn="0" w:lastRowFirstColumn="0" w:lastRowLastColumn="0"/>
-            <w:tcW w:w="1526" w:type="dxa"/>
-            <w:tcBorders>
-              <w:top w:val="single" w:sz="4" w:space="0" w:color="FFFFFF" w:themeColor="background1"/>
-              <w:bottom w:val="nil"/>
-            </w:tcBorders>
-            <w:shd w:val="clear" w:color="auto" w:fill="1F497D" w:themeFill="text2"/>
-          </w:tcPr>
-          <w:p>
-            <w:pPr>
-              <w:rPr>
-                <w:rStyle w:val="Textoennegrita"/>
-              </w:rPr>
-            </w:pPr>
-            <w:r>
-              <w:rPr>
-                <w:rStyle w:val="Textoennegrita"/>
-              </w:rPr>
-              <w:t>Notes</w:t>
-            </w:r>
-          </w:p>
-        </w:tc>
-        <w:tc>
-          <w:tcPr>
-            <w:tcW w:w="7716" w:type="dxa"/>
-            <w:tcBorders>
-              <w:top w:val="single" w:sz="4" w:space="0" w:color="FFFFFF" w:themeColor="background1"/>
-              <w:bottom w:val="nil"/>
-            </w:tcBorders>
-          </w:tcPr>
-          <w:p>
-            <w:pPr>
-              <w:pStyle w:val="Notes"/>
-              <w:cnfStyle w:val="000000000000" w:firstRow="0" w:lastRow="0" w:firstColumn="0" w:lastColumn="0" w:oddVBand="0" w:evenVBand="0" w:oddHBand="0" w:evenHBand="0" w:firstRowFirstColumn="0" w:firstRowLastColumn="0" w:lastRowFirstColumn="0" w:lastRowLastColumn="0"/>
-            </w:pPr>
-          </w:p>
-        </w:tc>
-      </w:tr>
-    </w:tbl>
-    <w:p/>
-    <w:tbl>
-      <w:tblPr>
-        <w:tblStyle w:val="Cuadrculavistosa-nfasis1"/>
-        <w:tblW w:w="0" w:type="auto"/>
-        <w:tblLook w:val="04A0" w:firstRow="1" w:lastRow="0" w:firstColumn="1" w:lastColumn="0" w:noHBand="0" w:noVBand="1"/>
-      </w:tblPr>
-      <w:tblGrid>
-        <w:gridCol w:w="1526"/>
-        <w:gridCol w:w="7716"/>
-      </w:tblGrid>
-      <w:tr>
-        <w:trPr>
-          <w:cnfStyle w:val="100000000000" w:firstRow="1" w:lastRow="0" w:firstColumn="0" w:lastColumn="0" w:oddVBand="0" w:evenVBand="0" w:oddHBand="0" w:evenHBand="0" w:firstRowFirstColumn="0" w:firstRowLastColumn="0" w:lastRowFirstColumn="0" w:lastRowLastColumn="0"/>
-        </w:trPr>
-        <w:tc>
-          <w:tcPr>
-            <w:cnfStyle w:val="001000000000" w:firstRow="0" w:lastRow="0" w:firstColumn="1" w:lastColumn="0" w:oddVBand="0" w:evenVBand="0" w:oddHBand="0" w:evenHBand="0" w:firstRowFirstColumn="0" w:firstRowLastColumn="0" w:lastRowFirstColumn="0" w:lastRowLastColumn="0"/>
-            <w:tcW w:w="9242" w:type="dxa"/>
-            <w:gridSpan w:val="2"/>
-            <w:tcBorders>
-              <w:top w:val="nil"/>
-              <w:bottom w:val="single" w:sz="4" w:space="0" w:color="FFFFFF" w:themeColor="background1"/>
-            </w:tcBorders>
-            <w:shd w:val="clear" w:color="auto" w:fill="1F497D" w:themeFill="text2"/>
-          </w:tcPr>
-          <w:p>
-            <w:pPr>
-              <w:rPr>
-                <w:rStyle w:val="Textoennegrita"/>
-              </w:rPr>
-            </w:pPr>
-            <w:r>
-              <w:rPr>
-                <w:rStyle w:val="Textoennegrita"/>
-              </w:rPr>
-              <w:t>Test &lt;0</w:t>
-            </w:r>
-            <w:r>
-              <w:rPr>
-                <w:rStyle w:val="Textoennegrita"/>
-              </w:rPr>
-              <w:t>10</w:t>
-            </w:r>
-            <w:r>
-              <w:rPr>
-                <w:rStyle w:val="Textoennegrita"/>
-              </w:rPr>
-              <w:t>-004</w:t>
-            </w:r>
-            <w:r>
-              <w:rPr>
-                <w:rStyle w:val="Textoennegrita"/>
-              </w:rPr>
-              <w:t xml:space="preserve">&gt; </w:t>
-            </w:r>
-          </w:p>
-        </w:tc>
-      </w:tr>
-      <w:tr>
-        <w:trPr>
-          <w:cnfStyle w:val="000000100000" w:firstRow="0" w:lastRow="0" w:firstColumn="0" w:lastColumn="0" w:oddVBand="0" w:evenVBand="0" w:oddHBand="1" w:evenHBand="0" w:firstRowFirstColumn="0" w:firstRowLastColumn="0" w:lastRowFirstColumn="0" w:lastRowLastColumn="0"/>
-        </w:trPr>
-        <w:tc>
-          <w:tcPr>
-            <w:cnfStyle w:val="001000000000" w:firstRow="0" w:lastRow="0" w:firstColumn="1" w:lastColumn="0" w:oddVBand="0" w:evenVBand="0" w:oddHBand="0" w:evenHBand="0" w:firstRowFirstColumn="0" w:firstRowLastColumn="0" w:lastRowFirstColumn="0" w:lastRowLastColumn="0"/>
-            <w:tcW w:w="1526" w:type="dxa"/>
-            <w:tcBorders>
-              <w:top w:val="single" w:sz="4" w:space="0" w:color="FFFFFF" w:themeColor="background1"/>
-              <w:bottom w:val="single" w:sz="4" w:space="0" w:color="FFFFFF" w:themeColor="background1"/>
-            </w:tcBorders>
-            <w:shd w:val="clear" w:color="auto" w:fill="1F497D" w:themeFill="text2"/>
-          </w:tcPr>
-          <w:p>
-            <w:pPr>
-              <w:rPr>
-                <w:rStyle w:val="Textoennegrita"/>
-              </w:rPr>
-            </w:pPr>
-            <w:proofErr w:type="spellStart"/>
-            <w:r>
-              <w:rPr>
-                <w:rStyle w:val="Textoennegrita"/>
-              </w:rPr>
-              <w:t>Description</w:t>
-            </w:r>
-            <w:proofErr w:type="spellEnd"/>
-          </w:p>
-        </w:tc>
-        <w:tc>
-          <w:tcPr>
-            <w:tcW w:w="7716" w:type="dxa"/>
-            <w:tcBorders>
-              <w:top w:val="single" w:sz="4" w:space="0" w:color="FFFFFF" w:themeColor="background1"/>
-              <w:bottom w:val="single" w:sz="4" w:space="0" w:color="FFFFFF" w:themeColor="background1"/>
-            </w:tcBorders>
-            <w:shd w:val="clear" w:color="auto" w:fill="DBE5F1" w:themeFill="accent1" w:themeFillTint="33"/>
-          </w:tcPr>
-          <w:p>
-            <w:pPr>
-              <w:pStyle w:val="Notes"/>
-              <w:cnfStyle w:val="000000100000" w:firstRow="0" w:lastRow="0" w:firstColumn="0" w:lastColumn="0" w:oddVBand="0" w:evenVBand="0" w:oddHBand="1" w:evenHBand="0" w:firstRowFirstColumn="0" w:firstRowLastColumn="0" w:lastRowFirstColumn="0" w:lastRowLastColumn="0"/>
-            </w:pPr>
-            <w:r>
-              <w:t>Editar un banner</w:t>
-            </w:r>
-            <w:r>
-              <w:t>: Dejamos todos los campos vacíos</w:t>
-            </w:r>
-          </w:p>
-        </w:tc>
-      </w:tr>
-      <w:tr>
-        <w:tc>
-          <w:tcPr>
-            <w:cnfStyle w:val="001000000000" w:firstRow="0" w:lastRow="0" w:firstColumn="1" w:lastColumn="0" w:oddVBand="0" w:evenVBand="0" w:oddHBand="0" w:evenHBand="0" w:firstRowFirstColumn="0" w:firstRowLastColumn="0" w:lastRowFirstColumn="0" w:lastRowLastColumn="0"/>
-            <w:tcW w:w="1526" w:type="dxa"/>
-            <w:tcBorders>
-              <w:top w:val="single" w:sz="4" w:space="0" w:color="FFFFFF" w:themeColor="background1"/>
-              <w:bottom w:val="single" w:sz="4" w:space="0" w:color="FFFFFF" w:themeColor="background1"/>
-            </w:tcBorders>
-            <w:shd w:val="clear" w:color="auto" w:fill="1F497D" w:themeFill="text2"/>
-          </w:tcPr>
-          <w:p>
-            <w:pPr>
-              <w:rPr>
-                <w:rStyle w:val="Textoennegrita"/>
-              </w:rPr>
-            </w:pPr>
-            <w:proofErr w:type="spellStart"/>
-            <w:r>
-              <w:rPr>
-                <w:rStyle w:val="Textoennegrita"/>
-              </w:rPr>
-              <w:t>Expected</w:t>
-            </w:r>
-            <w:proofErr w:type="spellEnd"/>
-          </w:p>
-        </w:tc>
-        <w:tc>
-          <w:tcPr>
-            <w:tcW w:w="7716" w:type="dxa"/>
-            <w:tcBorders>
-              <w:top w:val="single" w:sz="4" w:space="0" w:color="FFFFFF" w:themeColor="background1"/>
-              <w:bottom w:val="single" w:sz="4" w:space="0" w:color="FFFFFF" w:themeColor="background1"/>
-            </w:tcBorders>
-          </w:tcPr>
-          <w:p>
-            <w:pPr>
-              <w:pStyle w:val="Notes"/>
-              <w:cnfStyle w:val="000000000000" w:firstRow="0" w:lastRow="0" w:firstColumn="0" w:lastColumn="0" w:oddVBand="0" w:evenVBand="0" w:oddHBand="0" w:evenHBand="0" w:firstRowFirstColumn="0" w:firstRowLastColumn="0" w:lastRowFirstColumn="0" w:lastRowLastColumn="0"/>
-            </w:pPr>
-            <w:r>
-              <w:t xml:space="preserve">El sistema no debe de registrar el </w:t>
-            </w:r>
-            <w:r>
-              <w:t>banner</w:t>
-            </w:r>
-            <w:r>
-              <w:t>.</w:t>
-            </w:r>
-          </w:p>
-        </w:tc>
-      </w:tr>
-      <w:tr>
-        <w:trPr>
-          <w:cnfStyle w:val="000000100000" w:firstRow="0" w:lastRow="0" w:firstColumn="0" w:lastColumn="0" w:oddVBand="0" w:evenVBand="0" w:oddHBand="1" w:evenHBand="0" w:firstRowFirstColumn="0" w:firstRowLastColumn="0" w:lastRowFirstColumn="0" w:lastRowLastColumn="0"/>
-        </w:trPr>
-        <w:tc>
-          <w:tcPr>
-            <w:cnfStyle w:val="001000000000" w:firstRow="0" w:lastRow="0" w:firstColumn="1" w:lastColumn="0" w:oddVBand="0" w:evenVBand="0" w:oddHBand="0" w:evenHBand="0" w:firstRowFirstColumn="0" w:firstRowLastColumn="0" w:lastRowFirstColumn="0" w:lastRowLastColumn="0"/>
-            <w:tcW w:w="1526" w:type="dxa"/>
-            <w:tcBorders>
-              <w:top w:val="single" w:sz="4" w:space="0" w:color="FFFFFF" w:themeColor="background1"/>
-              <w:bottom w:val="single" w:sz="4" w:space="0" w:color="FFFFFF" w:themeColor="background1"/>
-            </w:tcBorders>
-            <w:shd w:val="clear" w:color="auto" w:fill="1F497D" w:themeFill="text2"/>
-          </w:tcPr>
-          <w:p>
-            <w:pPr>
-              <w:rPr>
-                <w:rStyle w:val="Textoennegrita"/>
-              </w:rPr>
-            </w:pPr>
-            <w:proofErr w:type="spellStart"/>
-            <w:r>
-              <w:rPr>
-                <w:rStyle w:val="Textoennegrita"/>
-              </w:rPr>
-              <w:t>Outcome</w:t>
-            </w:r>
-            <w:proofErr w:type="spellEnd"/>
-          </w:p>
-        </w:tc>
-        <w:tc>
-          <w:tcPr>
-            <w:tcW w:w="7716" w:type="dxa"/>
-            <w:tcBorders>
-              <w:top w:val="single" w:sz="4" w:space="0" w:color="FFFFFF" w:themeColor="background1"/>
-              <w:bottom w:val="single" w:sz="4" w:space="0" w:color="FFFFFF" w:themeColor="background1"/>
-            </w:tcBorders>
-            <w:shd w:val="clear" w:color="auto" w:fill="DBE5F1" w:themeFill="accent1" w:themeFillTint="33"/>
-          </w:tcPr>
-          <w:p>
-            <w:pPr>
-              <w:pStyle w:val="Notes"/>
-              <w:cnfStyle w:val="000000100000" w:firstRow="0" w:lastRow="0" w:firstColumn="0" w:lastColumn="0" w:oddVBand="0" w:evenVBand="0" w:oddHBand="1" w:evenHBand="0" w:firstRowFirstColumn="0" w:firstRowLastColumn="0" w:lastRowFirstColumn="0" w:lastRowLastColumn="0"/>
-            </w:pPr>
+              <w:rPr>
+                <w:noProof/>
+                <w:lang w:eastAsia="es-ES"/>
+              </w:rPr>
+              <w:drawing>
+                <wp:inline distT="0" distB="0" distL="0" distR="0" wp14:anchorId="2D6AB376" wp14:editId="77F59497">
+                  <wp:extent cx="3867150" cy="1047750"/>
+                  <wp:effectExtent l="0" t="0" r="0" b="0"/>
+                  <wp:docPr id="15" name="Imagen 15"/>
+                  <wp:cNvGraphicFramePr>
+                    <a:graphicFrameLocks xmlns:a="http://schemas.openxmlformats.org/drawingml/2006/main" noChangeAspect="1"/>
+                  </wp:cNvGraphicFramePr>
+                  <a:graphic xmlns:a="http://schemas.openxmlformats.org/drawingml/2006/main">
+                    <a:graphicData uri="http://schemas.openxmlformats.org/drawingml/2006/picture">
+                      <pic:pic xmlns:pic="http://schemas.openxmlformats.org/drawingml/2006/picture">
+                        <pic:nvPicPr>
+                          <pic:cNvPr id="1" name=""/>
+                          <pic:cNvPicPr/>
+                        </pic:nvPicPr>
+                        <pic:blipFill>
+                          <a:blip r:embed="rId16"/>
+                          <a:stretch>
+                            <a:fillRect/>
+                          </a:stretch>
+                        </pic:blipFill>
+                        <pic:spPr>
+                          <a:xfrm>
+                            <a:off x="0" y="0"/>
+                            <a:ext cx="3867150" cy="1047750"/>
+                          </a:xfrm>
+                          <a:prstGeom prst="rect">
+                            <a:avLst/>
+                          </a:prstGeom>
+                        </pic:spPr>
+                      </pic:pic>
+                    </a:graphicData>
+                  </a:graphic>
+                </wp:inline>
+              </w:drawing>
+            </w:r>
           </w:p>
         </w:tc>
       </w:tr>
@@ -18144,110 +18551,9 @@
           <w:szCs w:val="24"/>
         </w:rPr>
       </w:pPr>
-    </w:p>
-    <w:p>
-      <w:pPr>
-        <w:rPr>
-          <w:rFonts w:asciiTheme="majorHAnsi" w:eastAsiaTheme="majorEastAsia" w:hAnsiTheme="majorHAnsi" w:cstheme="majorBidi"/>
-          <w:i/>
-          <w:iCs/>
-          <w:color w:val="4F81BD" w:themeColor="accent1"/>
-          <w:spacing w:val="15"/>
-          <w:sz w:val="24"/>
-          <w:szCs w:val="24"/>
-        </w:rPr>
-      </w:pPr>
-    </w:p>
-    <w:p>
-      <w:pPr>
-        <w:rPr>
-          <w:rFonts w:asciiTheme="majorHAnsi" w:eastAsiaTheme="majorEastAsia" w:hAnsiTheme="majorHAnsi" w:cstheme="majorBidi"/>
-          <w:i/>
-          <w:iCs/>
-          <w:color w:val="4F81BD" w:themeColor="accent1"/>
-          <w:spacing w:val="15"/>
-          <w:sz w:val="24"/>
-          <w:szCs w:val="24"/>
-        </w:rPr>
-      </w:pPr>
-    </w:p>
-    <w:p>
-      <w:pPr>
-        <w:rPr>
-          <w:rFonts w:asciiTheme="majorHAnsi" w:eastAsiaTheme="majorEastAsia" w:hAnsiTheme="majorHAnsi" w:cstheme="majorBidi"/>
-          <w:i/>
-          <w:iCs/>
-          <w:color w:val="4F81BD" w:themeColor="accent1"/>
-          <w:spacing w:val="15"/>
-          <w:sz w:val="24"/>
-          <w:szCs w:val="24"/>
-        </w:rPr>
-      </w:pPr>
-    </w:p>
-    <w:p>
-      <w:pPr>
-        <w:rPr>
-          <w:rFonts w:asciiTheme="majorHAnsi" w:eastAsiaTheme="majorEastAsia" w:hAnsiTheme="majorHAnsi" w:cstheme="majorBidi"/>
-          <w:i/>
-          <w:iCs/>
-          <w:color w:val="4F81BD" w:themeColor="accent1"/>
-          <w:spacing w:val="15"/>
-          <w:sz w:val="24"/>
-          <w:szCs w:val="24"/>
-        </w:rPr>
-      </w:pPr>
-    </w:p>
-    <w:p>
-      <w:pPr>
-        <w:rPr>
-          <w:rFonts w:asciiTheme="majorHAnsi" w:eastAsiaTheme="majorEastAsia" w:hAnsiTheme="majorHAnsi" w:cstheme="majorBidi"/>
-          <w:i/>
-          <w:iCs/>
-          <w:color w:val="4F81BD" w:themeColor="accent1"/>
-          <w:spacing w:val="15"/>
-          <w:sz w:val="24"/>
-          <w:szCs w:val="24"/>
-        </w:rPr>
-      </w:pPr>
-    </w:p>
-    <w:p>
-      <w:pPr>
-        <w:rPr>
-          <w:rFonts w:asciiTheme="majorHAnsi" w:eastAsiaTheme="majorEastAsia" w:hAnsiTheme="majorHAnsi" w:cstheme="majorBidi"/>
-          <w:i/>
-          <w:iCs/>
-          <w:color w:val="4F81BD" w:themeColor="accent1"/>
-          <w:spacing w:val="15"/>
-          <w:sz w:val="24"/>
-          <w:szCs w:val="24"/>
-        </w:rPr>
-      </w:pPr>
-    </w:p>
-    <w:p>
-      <w:pPr>
-        <w:rPr>
-          <w:rFonts w:asciiTheme="majorHAnsi" w:eastAsiaTheme="majorEastAsia" w:hAnsiTheme="majorHAnsi" w:cstheme="majorBidi"/>
-          <w:i/>
-          <w:iCs/>
-          <w:color w:val="4F81BD" w:themeColor="accent1"/>
-          <w:spacing w:val="15"/>
-          <w:sz w:val="24"/>
-          <w:szCs w:val="24"/>
-        </w:rPr>
-      </w:pPr>
-    </w:p>
-    <w:p>
-      <w:pPr>
-        <w:rPr>
-          <w:rFonts w:asciiTheme="majorHAnsi" w:eastAsiaTheme="majorEastAsia" w:hAnsiTheme="majorHAnsi" w:cstheme="majorBidi"/>
-          <w:i/>
-          <w:iCs/>
-          <w:color w:val="4F81BD" w:themeColor="accent1"/>
-          <w:spacing w:val="15"/>
-          <w:sz w:val="24"/>
-          <w:szCs w:val="24"/>
-        </w:rPr>
-      </w:pPr>
+      <w:r>
+        <w:br w:type="page"/>
+      </w:r>
     </w:p>
     <w:p>
       <w:pPr>
@@ -18391,8 +18697,8 @@
         <w:tblLook w:val="04A0" w:firstRow="1" w:lastRow="0" w:firstColumn="1" w:lastColumn="0" w:noHBand="0" w:noVBand="1"/>
       </w:tblPr>
       <w:tblGrid>
-        <w:gridCol w:w="1526"/>
-        <w:gridCol w:w="7716"/>
+        <w:gridCol w:w="1346"/>
+        <w:gridCol w:w="7896"/>
       </w:tblGrid>
       <w:tr>
         <w:trPr>
@@ -18600,6 +18906,103 @@
               <w:pStyle w:val="Notes"/>
               <w:cnfStyle w:val="000000100000" w:firstRow="0" w:lastRow="0" w:firstColumn="0" w:lastColumn="0" w:oddVBand="0" w:evenVBand="0" w:oddHBand="1" w:evenHBand="0" w:firstRowFirstColumn="0" w:firstRowLastColumn="0" w:lastRowFirstColumn="0" w:lastRowLastColumn="0"/>
             </w:pPr>
+            <w:r>
+              <w:t>La salida es la esperada.</w:t>
+            </w:r>
+          </w:p>
+          <w:p>
+            <w:pPr>
+              <w:pStyle w:val="Notes"/>
+              <w:cnfStyle w:val="000000100000" w:firstRow="0" w:lastRow="0" w:firstColumn="0" w:lastColumn="0" w:oddVBand="0" w:evenVBand="0" w:oddHBand="1" w:evenHBand="0" w:firstRowFirstColumn="0" w:firstRowLastColumn="0" w:lastRowFirstColumn="0" w:lastRowLastColumn="0"/>
+            </w:pPr>
+            <w:r>
+              <w:rPr>
+                <w:noProof/>
+                <w:lang w:eastAsia="es-ES"/>
+              </w:rPr>
+              <w:drawing>
+                <wp:inline distT="0" distB="0" distL="0" distR="0" wp14:anchorId="1AB96B6F" wp14:editId="4F10345B">
+                  <wp:extent cx="2952750" cy="1076325"/>
+                  <wp:effectExtent l="0" t="0" r="0" b="9525"/>
+                  <wp:docPr id="12" name="Imagen 12"/>
+                  <wp:cNvGraphicFramePr>
+                    <a:graphicFrameLocks xmlns:a="http://schemas.openxmlformats.org/drawingml/2006/main" noChangeAspect="1"/>
+                  </wp:cNvGraphicFramePr>
+                  <a:graphic xmlns:a="http://schemas.openxmlformats.org/drawingml/2006/main">
+                    <a:graphicData uri="http://schemas.openxmlformats.org/drawingml/2006/picture">
+                      <pic:pic xmlns:pic="http://schemas.openxmlformats.org/drawingml/2006/picture">
+                        <pic:nvPicPr>
+                          <pic:cNvPr id="1" name=""/>
+                          <pic:cNvPicPr/>
+                        </pic:nvPicPr>
+                        <pic:blipFill>
+                          <a:blip r:embed="rId17"/>
+                          <a:stretch>
+                            <a:fillRect/>
+                          </a:stretch>
+                        </pic:blipFill>
+                        <pic:spPr>
+                          <a:xfrm>
+                            <a:off x="0" y="0"/>
+                            <a:ext cx="2952750" cy="1076325"/>
+                          </a:xfrm>
+                          <a:prstGeom prst="rect">
+                            <a:avLst/>
+                          </a:prstGeom>
+                        </pic:spPr>
+                      </pic:pic>
+                    </a:graphicData>
+                  </a:graphic>
+                </wp:inline>
+              </w:drawing>
+            </w:r>
+          </w:p>
+          <w:p>
+            <w:pPr>
+              <w:pStyle w:val="Notes"/>
+              <w:cnfStyle w:val="000000100000" w:firstRow="0" w:lastRow="0" w:firstColumn="0" w:lastColumn="0" w:oddVBand="0" w:evenVBand="0" w:oddHBand="1" w:evenHBand="0" w:firstRowFirstColumn="0" w:firstRowLastColumn="0" w:lastRowFirstColumn="0" w:lastRowLastColumn="0"/>
+            </w:pPr>
+            <w:r>
+              <w:rPr>
+                <w:noProof/>
+                <w:lang w:eastAsia="es-ES"/>
+              </w:rPr>
+              <w:drawing>
+                <wp:inline distT="0" distB="0" distL="0" distR="0" wp14:anchorId="4B35AE23" wp14:editId="3A74CCBE">
+                  <wp:extent cx="4867524" cy="762000"/>
+                  <wp:effectExtent l="0" t="0" r="9525" b="0"/>
+                  <wp:docPr id="13" name="Imagen 13"/>
+                  <wp:cNvGraphicFramePr>
+                    <a:graphicFrameLocks xmlns:a="http://schemas.openxmlformats.org/drawingml/2006/main" noChangeAspect="1"/>
+                  </wp:cNvGraphicFramePr>
+                  <a:graphic xmlns:a="http://schemas.openxmlformats.org/drawingml/2006/main">
+                    <a:graphicData uri="http://schemas.openxmlformats.org/drawingml/2006/picture">
+                      <pic:pic xmlns:pic="http://schemas.openxmlformats.org/drawingml/2006/picture">
+                        <pic:nvPicPr>
+                          <pic:cNvPr id="1" name=""/>
+                          <pic:cNvPicPr/>
+                        </pic:nvPicPr>
+                        <pic:blipFill>
+                          <a:blip r:embed="rId18"/>
+                          <a:stretch>
+                            <a:fillRect/>
+                          </a:stretch>
+                        </pic:blipFill>
+                        <pic:spPr>
+                          <a:xfrm>
+                            <a:off x="0" y="0"/>
+                            <a:ext cx="4896909" cy="766600"/>
+                          </a:xfrm>
+                          <a:prstGeom prst="rect">
+                            <a:avLst/>
+                          </a:prstGeom>
+                        </pic:spPr>
+                      </pic:pic>
+                    </a:graphicData>
+                  </a:graphic>
+                </wp:inline>
+              </w:drawing>
+            </w:r>
           </w:p>
         </w:tc>
       </w:tr>
@@ -18641,12 +19044,37 @@
               <w:pStyle w:val="Notes"/>
               <w:cnfStyle w:val="000000000000" w:firstRow="0" w:lastRow="0" w:firstColumn="0" w:lastColumn="0" w:oddVBand="0" w:evenVBand="0" w:oddHBand="0" w:evenHBand="0" w:firstRowFirstColumn="0" w:firstRowLastColumn="0" w:lastRowFirstColumn="0" w:lastRowLastColumn="0"/>
             </w:pPr>
+            <w:r>
+              <w:t xml:space="preserve">- </w:t>
+            </w:r>
+            <w:r>
+              <w:t>No se le pide la confirmación para eliminar el elemento.</w:t>
+            </w:r>
+          </w:p>
+          <w:p>
+            <w:pPr>
+              <w:pStyle w:val="Notes"/>
+              <w:cnfStyle w:val="000000000000" w:firstRow="0" w:lastRow="0" w:firstColumn="0" w:lastColumn="0" w:oddVBand="0" w:evenVBand="0" w:oddHBand="0" w:evenHBand="0" w:firstRowFirstColumn="0" w:firstRowLastColumn="0" w:lastRowFirstColumn="0" w:lastRowLastColumn="0"/>
+            </w:pPr>
           </w:p>
         </w:tc>
       </w:tr>
     </w:tbl>
-    <w:p/>
     <w:p>
+      <w:pPr>
+        <w:pStyle w:val="Ttulo1"/>
+      </w:pPr>
+      <w:bookmarkStart w:id="11" w:name="_Toc481508264"/>
+    </w:p>
+    <w:p>
+      <w:pPr>
+        <w:rPr>
+          <w:rFonts w:asciiTheme="majorHAnsi" w:eastAsiaTheme="majorEastAsia" w:hAnsiTheme="majorHAnsi" w:cstheme="majorBidi"/>
+          <w:color w:val="365F91" w:themeColor="accent1" w:themeShade="BF"/>
+          <w:sz w:val="28"/>
+          <w:szCs w:val="28"/>
+        </w:rPr>
+      </w:pPr>
       <w:r>
         <w:br w:type="page"/>
       </w:r>
@@ -18655,7 +19083,8 @@
       <w:pPr>
         <w:pStyle w:val="Ttulo1"/>
       </w:pPr>
-      <w:bookmarkStart w:id="12" w:name="_Toc481508264"/>
+      <w:bookmarkStart w:id="12" w:name="_GoBack"/>
+      <w:bookmarkEnd w:id="12"/>
       <w:r>
         <w:lastRenderedPageBreak/>
         <w:t>Caso de uso 01</w:t>
@@ -18670,7 +19099,7 @@
       <w:r>
         <w:t>chorbies</w:t>
       </w:r>
-      <w:bookmarkEnd w:id="12"/>
+      <w:bookmarkEnd w:id="11"/>
       <w:proofErr w:type="spellEnd"/>
     </w:p>
     <w:p/>
@@ -19540,6 +19969,106 @@
               <w:pStyle w:val="Notes"/>
               <w:cnfStyle w:val="000000100000" w:firstRow="0" w:lastRow="0" w:firstColumn="0" w:lastColumn="0" w:oddVBand="0" w:evenVBand="0" w:oddHBand="1" w:evenHBand="0" w:firstRowFirstColumn="0" w:firstRowLastColumn="0" w:lastRowFirstColumn="0" w:lastRowLastColumn="0"/>
             </w:pPr>
+            <w:r>
+              <w:t>La salida es la esperada.</w:t>
+            </w:r>
+            <w:r>
+              <w:t xml:space="preserve"> Se modifica el valor.</w:t>
+            </w:r>
+          </w:p>
+          <w:p>
+            <w:pPr>
+              <w:pStyle w:val="Notes"/>
+              <w:cnfStyle w:val="000000100000" w:firstRow="0" w:lastRow="0" w:firstColumn="0" w:lastColumn="0" w:oddVBand="0" w:evenVBand="0" w:oddHBand="1" w:evenHBand="0" w:firstRowFirstColumn="0" w:firstRowLastColumn="0" w:lastRowFirstColumn="0" w:lastRowLastColumn="0"/>
+            </w:pPr>
+            <w:r>
+              <w:rPr>
+                <w:noProof/>
+                <w:lang w:eastAsia="es-ES"/>
+              </w:rPr>
+              <w:drawing>
+                <wp:inline distT="0" distB="0" distL="0" distR="0" wp14:anchorId="5C8B97CE" wp14:editId="5AC02ABF">
+                  <wp:extent cx="3181350" cy="1524000"/>
+                  <wp:effectExtent l="0" t="0" r="0" b="0"/>
+                  <wp:docPr id="6" name="Imagen 6"/>
+                  <wp:cNvGraphicFramePr>
+                    <a:graphicFrameLocks xmlns:a="http://schemas.openxmlformats.org/drawingml/2006/main" noChangeAspect="1"/>
+                  </wp:cNvGraphicFramePr>
+                  <a:graphic xmlns:a="http://schemas.openxmlformats.org/drawingml/2006/main">
+                    <a:graphicData uri="http://schemas.openxmlformats.org/drawingml/2006/picture">
+                      <pic:pic xmlns:pic="http://schemas.openxmlformats.org/drawingml/2006/picture">
+                        <pic:nvPicPr>
+                          <pic:cNvPr id="1" name=""/>
+                          <pic:cNvPicPr/>
+                        </pic:nvPicPr>
+                        <pic:blipFill>
+                          <a:blip r:embed="rId19"/>
+                          <a:stretch>
+                            <a:fillRect/>
+                          </a:stretch>
+                        </pic:blipFill>
+                        <pic:spPr>
+                          <a:xfrm>
+                            <a:off x="0" y="0"/>
+                            <a:ext cx="3181350" cy="1524000"/>
+                          </a:xfrm>
+                          <a:prstGeom prst="rect">
+                            <a:avLst/>
+                          </a:prstGeom>
+                        </pic:spPr>
+                      </pic:pic>
+                    </a:graphicData>
+                  </a:graphic>
+                </wp:inline>
+              </w:drawing>
+            </w:r>
+          </w:p>
+          <w:p>
+            <w:pPr>
+              <w:pStyle w:val="Notes"/>
+              <w:cnfStyle w:val="000000100000" w:firstRow="0" w:lastRow="0" w:firstColumn="0" w:lastColumn="0" w:oddVBand="0" w:evenVBand="0" w:oddHBand="1" w:evenHBand="0" w:firstRowFirstColumn="0" w:firstRowLastColumn="0" w:lastRowFirstColumn="0" w:lastRowLastColumn="0"/>
+            </w:pPr>
+            <w:r>
+              <w:rPr>
+                <w:noProof/>
+                <w:lang w:eastAsia="es-ES"/>
+              </w:rPr>
+              <w:drawing>
+                <wp:inline distT="0" distB="0" distL="0" distR="0" wp14:anchorId="08592201" wp14:editId="45AD2B7B">
+                  <wp:extent cx="4695825" cy="823044"/>
+                  <wp:effectExtent l="0" t="0" r="0" b="0"/>
+                  <wp:docPr id="7" name="Imagen 7"/>
+                  <wp:cNvGraphicFramePr>
+                    <a:graphicFrameLocks xmlns:a="http://schemas.openxmlformats.org/drawingml/2006/main" noChangeAspect="1"/>
+                  </wp:cNvGraphicFramePr>
+                  <a:graphic xmlns:a="http://schemas.openxmlformats.org/drawingml/2006/main">
+                    <a:graphicData uri="http://schemas.openxmlformats.org/drawingml/2006/picture">
+                      <pic:pic xmlns:pic="http://schemas.openxmlformats.org/drawingml/2006/picture">
+                        <pic:nvPicPr>
+                          <pic:cNvPr id="1" name=""/>
+                          <pic:cNvPicPr/>
+                        </pic:nvPicPr>
+                        <pic:blipFill>
+                          <a:blip r:embed="rId20"/>
+                          <a:stretch>
+                            <a:fillRect/>
+                          </a:stretch>
+                        </pic:blipFill>
+                        <pic:spPr>
+                          <a:xfrm>
+                            <a:off x="0" y="0"/>
+                            <a:ext cx="4745810" cy="831805"/>
+                          </a:xfrm>
+                          <a:prstGeom prst="rect">
+                            <a:avLst/>
+                          </a:prstGeom>
+                        </pic:spPr>
+                      </pic:pic>
+                    </a:graphicData>
+                  </a:graphic>
+                </wp:inline>
+              </w:drawing>
+            </w:r>
           </w:p>
         </w:tc>
       </w:tr>
@@ -19813,6 +20342,64 @@
               <w:pStyle w:val="Notes"/>
               <w:cnfStyle w:val="000000100000" w:firstRow="0" w:lastRow="0" w:firstColumn="0" w:lastColumn="0" w:oddVBand="0" w:evenVBand="0" w:oddHBand="1" w:evenHBand="0" w:firstRowFirstColumn="0" w:firstRowLastColumn="0" w:lastRowFirstColumn="0" w:lastRowLastColumn="0"/>
             </w:pPr>
+            <w:r>
+              <w:t>La salida es la esperada. No se permite el guardarlo vacío.</w:t>
+            </w:r>
+          </w:p>
+          <w:p>
+            <w:pPr>
+              <w:pStyle w:val="Notes"/>
+              <w:cnfStyle w:val="000000100000" w:firstRow="0" w:lastRow="0" w:firstColumn="0" w:lastColumn="0" w:oddVBand="0" w:evenVBand="0" w:oddHBand="1" w:evenHBand="0" w:firstRowFirstColumn="0" w:firstRowLastColumn="0" w:lastRowFirstColumn="0" w:lastRowLastColumn="0"/>
+            </w:pPr>
+            <w:r>
+              <w:rPr>
+                <w:noProof/>
+                <w:lang w:eastAsia="es-ES"/>
+              </w:rPr>
+              <w:lastRenderedPageBreak/>
+              <w:t xml:space="preserve"> </w:t>
+            </w:r>
+            <w:r>
+              <w:rPr>
+                <w:noProof/>
+                <w:lang w:eastAsia="es-ES"/>
+              </w:rPr>
+              <w:drawing>
+                <wp:inline distT="0" distB="0" distL="0" distR="0" wp14:anchorId="12B4AD34" wp14:editId="22A784E4">
+                  <wp:extent cx="3105150" cy="1466850"/>
+                  <wp:effectExtent l="0" t="0" r="0" b="0"/>
+                  <wp:docPr id="8" name="Imagen 8"/>
+                  <wp:cNvGraphicFramePr>
+                    <a:graphicFrameLocks xmlns:a="http://schemas.openxmlformats.org/drawingml/2006/main" noChangeAspect="1"/>
+                  </wp:cNvGraphicFramePr>
+                  <a:graphic xmlns:a="http://schemas.openxmlformats.org/drawingml/2006/main">
+                    <a:graphicData uri="http://schemas.openxmlformats.org/drawingml/2006/picture">
+                      <pic:pic xmlns:pic="http://schemas.openxmlformats.org/drawingml/2006/picture">
+                        <pic:nvPicPr>
+                          <pic:cNvPr id="1" name=""/>
+                          <pic:cNvPicPr/>
+                        </pic:nvPicPr>
+                        <pic:blipFill>
+                          <a:blip r:embed="rId21"/>
+                          <a:stretch>
+                            <a:fillRect/>
+                          </a:stretch>
+                        </pic:blipFill>
+                        <pic:spPr>
+                          <a:xfrm>
+                            <a:off x="0" y="0"/>
+                            <a:ext cx="3105150" cy="1466850"/>
+                          </a:xfrm>
+                          <a:prstGeom prst="rect">
+                            <a:avLst/>
+                          </a:prstGeom>
+                        </pic:spPr>
+                      </pic:pic>
+                    </a:graphicData>
+                  </a:graphic>
+                </wp:inline>
+              </w:drawing>
+            </w:r>
           </w:p>
         </w:tc>
       </w:tr>
@@ -19837,6 +20424,7 @@
               <w:rPr>
                 <w:rStyle w:val="Textoennegrita"/>
               </w:rPr>
+              <w:lastRenderedPageBreak/>
               <w:t>Notes</w:t>
             </w:r>
           </w:p>
@@ -19854,6 +20442,28 @@
               <w:pStyle w:val="Notes"/>
               <w:cnfStyle w:val="000000000000" w:firstRow="0" w:lastRow="0" w:firstColumn="0" w:lastColumn="0" w:oddVBand="0" w:evenVBand="0" w:oddHBand="0" w:evenHBand="0" w:firstRowFirstColumn="0" w:firstRowLastColumn="0" w:lastRowFirstColumn="0" w:lastRowLastColumn="0"/>
             </w:pPr>
+            <w:r>
+              <w:t xml:space="preserve">- </w:t>
+            </w:r>
+            <w:r>
+              <w:t xml:space="preserve">No se muestran los mensajes de error en el caso de dejar nulo la </w:t>
+            </w:r>
+            <w:proofErr w:type="spellStart"/>
+            <w:r>
+              <w:t>fee</w:t>
+            </w:r>
+            <w:proofErr w:type="spellEnd"/>
+            <w:r>
+              <w:t xml:space="preserve"> de </w:t>
+            </w:r>
+            <w:proofErr w:type="spellStart"/>
+            <w:r>
+              <w:t>chorbies</w:t>
+            </w:r>
+            <w:proofErr w:type="spellEnd"/>
+            <w:r>
+              <w:t>.</w:t>
+            </w:r>
           </w:p>
         </w:tc>
       </w:tr>
@@ -20029,8 +20639,8 @@
         <w:tblLook w:val="04A0" w:firstRow="1" w:lastRow="0" w:firstColumn="1" w:lastColumn="0" w:noHBand="0" w:noVBand="1"/>
       </w:tblPr>
       <w:tblGrid>
-        <w:gridCol w:w="1526"/>
-        <w:gridCol w:w="7716"/>
+        <w:gridCol w:w="1436"/>
+        <w:gridCol w:w="7806"/>
       </w:tblGrid>
       <w:tr>
         <w:trPr>
@@ -20235,6 +20845,103 @@
               <w:pStyle w:val="Notes"/>
               <w:cnfStyle w:val="000000100000" w:firstRow="0" w:lastRow="0" w:firstColumn="0" w:lastColumn="0" w:oddVBand="0" w:evenVBand="0" w:oddHBand="1" w:evenHBand="0" w:firstRowFirstColumn="0" w:firstRowLastColumn="0" w:lastRowFirstColumn="0" w:lastRowLastColumn="0"/>
             </w:pPr>
+            <w:r>
+              <w:t>La salida es la esperada.</w:t>
+            </w:r>
+          </w:p>
+          <w:p>
+            <w:pPr>
+              <w:pStyle w:val="Notes"/>
+              <w:cnfStyle w:val="000000100000" w:firstRow="0" w:lastRow="0" w:firstColumn="0" w:lastColumn="0" w:oddVBand="0" w:evenVBand="0" w:oddHBand="1" w:evenHBand="0" w:firstRowFirstColumn="0" w:firstRowLastColumn="0" w:lastRowFirstColumn="0" w:lastRowLastColumn="0"/>
+            </w:pPr>
+            <w:r>
+              <w:rPr>
+                <w:noProof/>
+                <w:lang w:eastAsia="es-ES"/>
+              </w:rPr>
+              <w:drawing>
+                <wp:inline distT="0" distB="0" distL="0" distR="0" wp14:anchorId="61DFA65F" wp14:editId="65B7F35C">
+                  <wp:extent cx="3286125" cy="1571625"/>
+                  <wp:effectExtent l="0" t="0" r="9525" b="9525"/>
+                  <wp:docPr id="9" name="Imagen 9"/>
+                  <wp:cNvGraphicFramePr>
+                    <a:graphicFrameLocks xmlns:a="http://schemas.openxmlformats.org/drawingml/2006/main" noChangeAspect="1"/>
+                  </wp:cNvGraphicFramePr>
+                  <a:graphic xmlns:a="http://schemas.openxmlformats.org/drawingml/2006/main">
+                    <a:graphicData uri="http://schemas.openxmlformats.org/drawingml/2006/picture">
+                      <pic:pic xmlns:pic="http://schemas.openxmlformats.org/drawingml/2006/picture">
+                        <pic:nvPicPr>
+                          <pic:cNvPr id="1" name=""/>
+                          <pic:cNvPicPr/>
+                        </pic:nvPicPr>
+                        <pic:blipFill>
+                          <a:blip r:embed="rId22"/>
+                          <a:stretch>
+                            <a:fillRect/>
+                          </a:stretch>
+                        </pic:blipFill>
+                        <pic:spPr>
+                          <a:xfrm>
+                            <a:off x="0" y="0"/>
+                            <a:ext cx="3286125" cy="1571625"/>
+                          </a:xfrm>
+                          <a:prstGeom prst="rect">
+                            <a:avLst/>
+                          </a:prstGeom>
+                        </pic:spPr>
+                      </pic:pic>
+                    </a:graphicData>
+                  </a:graphic>
+                </wp:inline>
+              </w:drawing>
+            </w:r>
+          </w:p>
+          <w:p>
+            <w:pPr>
+              <w:pStyle w:val="Notes"/>
+              <w:cnfStyle w:val="000000100000" w:firstRow="0" w:lastRow="0" w:firstColumn="0" w:lastColumn="0" w:oddVBand="0" w:evenVBand="0" w:oddHBand="1" w:evenHBand="0" w:firstRowFirstColumn="0" w:firstRowLastColumn="0" w:lastRowFirstColumn="0" w:lastRowLastColumn="0"/>
+            </w:pPr>
+            <w:r>
+              <w:rPr>
+                <w:noProof/>
+                <w:lang w:eastAsia="es-ES"/>
+              </w:rPr>
+              <w:drawing>
+                <wp:inline distT="0" distB="0" distL="0" distR="0" wp14:anchorId="66551FAA" wp14:editId="435427B9">
+                  <wp:extent cx="4819650" cy="606061"/>
+                  <wp:effectExtent l="0" t="0" r="0" b="3810"/>
+                  <wp:docPr id="10" name="Imagen 10"/>
+                  <wp:cNvGraphicFramePr>
+                    <a:graphicFrameLocks xmlns:a="http://schemas.openxmlformats.org/drawingml/2006/main" noChangeAspect="1"/>
+                  </wp:cNvGraphicFramePr>
+                  <a:graphic xmlns:a="http://schemas.openxmlformats.org/drawingml/2006/main">
+                    <a:graphicData uri="http://schemas.openxmlformats.org/drawingml/2006/picture">
+                      <pic:pic xmlns:pic="http://schemas.openxmlformats.org/drawingml/2006/picture">
+                        <pic:nvPicPr>
+                          <pic:cNvPr id="1" name=""/>
+                          <pic:cNvPicPr/>
+                        </pic:nvPicPr>
+                        <pic:blipFill>
+                          <a:blip r:embed="rId23"/>
+                          <a:stretch>
+                            <a:fillRect/>
+                          </a:stretch>
+                        </pic:blipFill>
+                        <pic:spPr>
+                          <a:xfrm>
+                            <a:off x="0" y="0"/>
+                            <a:ext cx="4881635" cy="613855"/>
+                          </a:xfrm>
+                          <a:prstGeom prst="rect">
+                            <a:avLst/>
+                          </a:prstGeom>
+                        </pic:spPr>
+                      </pic:pic>
+                    </a:graphicData>
+                  </a:graphic>
+                </wp:inline>
+              </w:drawing>
+            </w:r>
           </w:p>
         </w:tc>
       </w:tr>
@@ -20494,6 +21201,56 @@
               <w:pStyle w:val="Notes"/>
               <w:cnfStyle w:val="000000100000" w:firstRow="0" w:lastRow="0" w:firstColumn="0" w:lastColumn="0" w:oddVBand="0" w:evenVBand="0" w:oddHBand="1" w:evenHBand="0" w:firstRowFirstColumn="0" w:firstRowLastColumn="0" w:lastRowFirstColumn="0" w:lastRowLastColumn="0"/>
             </w:pPr>
+            <w:r>
+              <w:t>La salida es la esperada.</w:t>
+            </w:r>
+          </w:p>
+          <w:p>
+            <w:pPr>
+              <w:pStyle w:val="Notes"/>
+              <w:cnfStyle w:val="000000100000" w:firstRow="0" w:lastRow="0" w:firstColumn="0" w:lastColumn="0" w:oddVBand="0" w:evenVBand="0" w:oddHBand="1" w:evenHBand="0" w:firstRowFirstColumn="0" w:firstRowLastColumn="0" w:lastRowFirstColumn="0" w:lastRowLastColumn="0"/>
+            </w:pPr>
+            <w:r>
+              <w:rPr>
+                <w:noProof/>
+                <w:lang w:eastAsia="es-ES"/>
+              </w:rPr>
+              <w:drawing>
+                <wp:inline distT="0" distB="0" distL="0" distR="0" wp14:anchorId="40741519" wp14:editId="6A22A617">
+                  <wp:extent cx="3688337" cy="1438275"/>
+                  <wp:effectExtent l="0" t="0" r="7620" b="0"/>
+                  <wp:docPr id="11" name="Imagen 11"/>
+                  <wp:cNvGraphicFramePr>
+                    <a:graphicFrameLocks xmlns:a="http://schemas.openxmlformats.org/drawingml/2006/main" noChangeAspect="1"/>
+                  </wp:cNvGraphicFramePr>
+                  <a:graphic xmlns:a="http://schemas.openxmlformats.org/drawingml/2006/main">
+                    <a:graphicData uri="http://schemas.openxmlformats.org/drawingml/2006/picture">
+                      <pic:pic xmlns:pic="http://schemas.openxmlformats.org/drawingml/2006/picture">
+                        <pic:nvPicPr>
+                          <pic:cNvPr id="1" name=""/>
+                          <pic:cNvPicPr/>
+                        </pic:nvPicPr>
+                        <pic:blipFill>
+                          <a:blip r:embed="rId24"/>
+                          <a:stretch>
+                            <a:fillRect/>
+                          </a:stretch>
+                        </pic:blipFill>
+                        <pic:spPr>
+                          <a:xfrm>
+                            <a:off x="0" y="0"/>
+                            <a:ext cx="3698974" cy="1442423"/>
+                          </a:xfrm>
+                          <a:prstGeom prst="rect">
+                            <a:avLst/>
+                          </a:prstGeom>
+                        </pic:spPr>
+                      </pic:pic>
+                    </a:graphicData>
+                  </a:graphic>
+                </wp:inline>
+              </w:drawing>
+            </w:r>
           </w:p>
         </w:tc>
       </w:tr>
@@ -20518,6 +21275,7 @@
               <w:rPr>
                 <w:rStyle w:val="Textoennegrita"/>
               </w:rPr>
+              <w:lastRenderedPageBreak/>
               <w:t>Notes</w:t>
             </w:r>
           </w:p>
@@ -23463,7 +24221,7 @@
 </file>
 
 <file path=customXml/itemProps1.xml><?xml version="1.0" encoding="utf-8"?>
-<ds:datastoreItem xmlns:ds="http://schemas.openxmlformats.org/officeDocument/2006/customXml" ds:itemID="{17F344A2-0721-495C-BEE9-930DAB4D7376}">
+<ds:datastoreItem xmlns:ds="http://schemas.openxmlformats.org/officeDocument/2006/customXml" ds:itemID="{7C61647F-36F2-4988-A74C-23F8F2FE27FF}">
   <ds:schemaRefs>
     <ds:schemaRef ds:uri="http://schemas.openxmlformats.org/officeDocument/2006/bibliography"/>
   </ds:schemaRefs>

</xml_diff>